<commit_message>
docs: Answered 2nd question for smartcab project
</commit_message>
<xml_diff>
--- a/smartcab/smartcab_report.docx
+++ b/smartcab/smartcab_report.docx
@@ -6,64 +6,607 @@
       <w:pPr>
         <w:rPr>
           <w:rStyle w:val="Emphasis"/>
-          <w:rFonts w:ascii="Helvetica" w:hAnsi="Helvetica" w:cs="Helvetica"/>
-          <w:color w:val="4F4F4F"/>
-          <w:sz w:val="23"/>
-          <w:szCs w:val="23"/>
-          <w:shd w:val="clear" w:color="auto" w:fill="FFFFFF"/>
-        </w:rPr>
-      </w:pPr>
-      <w:r>
-        <w:rPr>
-          <w:rStyle w:val="Emphasis"/>
-          <w:rFonts w:ascii="Helvetica" w:hAnsi="Helvetica" w:cs="Helvetica"/>
-          <w:color w:val="4F4F4F"/>
-          <w:sz w:val="23"/>
-          <w:szCs w:val="23"/>
+          <w:rFonts w:cs="Helvetica"/>
+          <w:shd w:val="clear" w:color="auto" w:fill="FFFFFF"/>
+        </w:rPr>
+      </w:pPr>
+      <w:r>
+        <w:rPr>
+          <w:rStyle w:val="Emphasis"/>
+          <w:rFonts w:cs="Helvetica"/>
           <w:shd w:val="clear" w:color="auto" w:fill="FFFFFF"/>
         </w:rPr>
         <w:t>In your report, mention what you see in the agent’s behavior. Does it eventually make it to the target location?</w:t>
       </w:r>
     </w:p>
     <w:p>
-      <w:r>
-        <w:rPr>
-          <w:rStyle w:val="Emphasis"/>
-          <w:rFonts w:ascii="Helvetica" w:hAnsi="Helvetica" w:cs="Helvetica"/>
-          <w:i w:val="0"/>
-          <w:color w:val="4F4F4F"/>
-          <w:sz w:val="23"/>
-          <w:szCs w:val="23"/>
-          <w:shd w:val="clear" w:color="auto" w:fill="FFFFFF"/>
-        </w:rPr>
-        <w:t>I got the simple version of the program running with the primary agent making uniformly random choices about what to do during each time step (“</w:t>
-      </w:r>
-      <w:r>
-        <w:rPr>
-          <w:rStyle w:val="Emphasis"/>
-          <w:rFonts w:ascii="Helvetica" w:hAnsi="Helvetica" w:cs="Helvetica"/>
-          <w:i w:val="0"/>
-          <w:color w:val="4F4F4F"/>
-          <w:sz w:val="23"/>
-          <w:szCs w:val="23"/>
-          <w:shd w:val="clear" w:color="auto" w:fill="FFFFFF"/>
-        </w:rPr>
-        <w:t>[None, 'forward', 'left', 'right']</w:t>
-      </w:r>
-      <w:r>
-        <w:rPr>
-          <w:rStyle w:val="Emphasis"/>
-          <w:rFonts w:ascii="Helvetica" w:hAnsi="Helvetica" w:cs="Helvetica"/>
-          <w:i w:val="0"/>
-          <w:color w:val="4F4F4F"/>
-          <w:sz w:val="23"/>
-          <w:szCs w:val="23"/>
-          <w:shd w:val="clear" w:color="auto" w:fill="FFFFFF"/>
-        </w:rPr>
-        <w:t>”).  When I ran the program this way, the primary agent is basically wandering around the map randomly.  There are times when it is waiting at a light for several time steps and changes its mind about which directions to go since its random direction is getting updated every time step.  It is also getting a lot of penalties from the reward function, because it is randomly breaking traffic laws by trying to turn/go straight when it is not allowed etc., and accidentally crashing into other cars (agents).  Despite all of this, if you sit and watch long enough, it does eventually make it to the target location.</w:t>
+      <w:pPr>
+        <w:rPr>
+          <w:rStyle w:val="Emphasis"/>
+          <w:rFonts w:cs="Helvetica"/>
+          <w:i w:val="0"/>
+          <w:shd w:val="clear" w:color="auto" w:fill="FFFFFF"/>
+        </w:rPr>
+      </w:pPr>
+      <w:r>
+        <w:rPr>
+          <w:rStyle w:val="Emphasis"/>
+          <w:rFonts w:cs="Helvetica"/>
+          <w:i w:val="0"/>
+          <w:shd w:val="clear" w:color="auto" w:fill="FFFFFF"/>
+        </w:rPr>
+        <w:t>I got the simple version of the program running with the primary agent making uniformly random choices about what to do during each time step (“[None, 'forward', 'left', 'right']”).  When I ran the program this way, the primary agent is basically wandering around the map randomly.  There are times when it is waiting at a light for several time steps and changes its mind about which directions to go since its random direction is getting updated every time step.  It is also getting a lot of penalties from the reward function, because it is randomly breaking traffic laws by trying to turn/go straight when it is not allowed etc., and accidentally crashing into other cars (agents).  Despite all of this, if you sit and watch long enough, it does eventually make it to the target location.</w:t>
+      </w:r>
+    </w:p>
+    <w:p>
+      <w:pPr>
+        <w:rPr>
+          <w:rStyle w:val="Emphasis"/>
+          <w:rFonts w:cs="Helvetica"/>
+          <w:shd w:val="clear" w:color="auto" w:fill="FFFFFF"/>
+        </w:rPr>
+      </w:pPr>
+      <w:r>
+        <w:rPr>
+          <w:rStyle w:val="Emphasis"/>
+          <w:rFonts w:cs="Helvetica"/>
+          <w:shd w:val="clear" w:color="auto" w:fill="FFFFFF"/>
+        </w:rPr>
+        <w:t>Justify why you picked these set of states, and how they model the agent and its environment.</w:t>
+      </w:r>
+    </w:p>
+    <w:p>
+      <w:pPr>
+        <w:rPr>
+          <w:rStyle w:val="Emphasis"/>
+          <w:rFonts w:cs="Helvetica"/>
+          <w:i w:val="0"/>
+          <w:shd w:val="clear" w:color="auto" w:fill="FFFFFF"/>
+        </w:rPr>
+      </w:pPr>
+      <w:r>
+        <w:rPr>
+          <w:rStyle w:val="Emphasis"/>
+          <w:rFonts w:cs="Helvetica"/>
+          <w:i w:val="0"/>
+          <w:shd w:val="clear" w:color="auto" w:fill="FFFFFF"/>
+        </w:rPr>
+        <w:t xml:space="preserve">I think the smart cab will need to know the following information in order to “learn” how to get to the target location while maximizing its reward in this system/game: </w:t>
+      </w:r>
+    </w:p>
+    <w:p>
+      <w:pPr>
+        <w:pStyle w:val="ListParagraph"/>
+        <w:numPr>
+          <w:ilvl w:val="0"/>
+          <w:numId w:val="1"/>
+        </w:numPr>
+        <w:rPr>
+          <w:rStyle w:val="Emphasis"/>
+          <w:i w:val="0"/>
+          <w:iCs w:val="0"/>
+        </w:rPr>
+      </w:pPr>
+      <w:r>
+        <w:rPr>
+          <w:rStyle w:val="Emphasis"/>
+          <w:rFonts w:cs="Helvetica"/>
+          <w:i w:val="0"/>
+          <w:shd w:val="clear" w:color="auto" w:fill="FFFFFF"/>
+        </w:rPr>
+        <w:t xml:space="preserve">Recommended </w:t>
+      </w:r>
+      <w:proofErr w:type="spellStart"/>
+      <w:r>
+        <w:rPr>
+          <w:rStyle w:val="Emphasis"/>
+          <w:rFonts w:cs="Helvetica"/>
+          <w:i w:val="0"/>
+          <w:shd w:val="clear" w:color="auto" w:fill="FFFFFF"/>
+        </w:rPr>
+        <w:t>next_waypoint</w:t>
+      </w:r>
+      <w:proofErr w:type="spellEnd"/>
+    </w:p>
+    <w:p>
+      <w:pPr>
+        <w:pStyle w:val="ListParagraph"/>
+        <w:numPr>
+          <w:ilvl w:val="1"/>
+          <w:numId w:val="1"/>
+        </w:numPr>
+        <w:rPr>
+          <w:rStyle w:val="Emphasis"/>
+          <w:i w:val="0"/>
+          <w:iCs w:val="0"/>
+        </w:rPr>
+      </w:pPr>
+      <w:r>
+        <w:rPr>
+          <w:rStyle w:val="Emphasis"/>
+          <w:rFonts w:cs="Helvetica"/>
+          <w:i w:val="0"/>
+          <w:shd w:val="clear" w:color="auto" w:fill="FFFFFF"/>
+        </w:rPr>
+        <w:t>This is a good default decision for the direction to go in the next time step.  This would be an ideal decision if there weren’t any other cars, or traffic lights.  The other variables below might cause the primary agent to deviate from this recommended action</w:t>
+      </w:r>
+      <w:r>
+        <w:rPr>
+          <w:rStyle w:val="Emphasis"/>
+          <w:rFonts w:cs="Helvetica"/>
+          <w:i w:val="0"/>
+          <w:shd w:val="clear" w:color="auto" w:fill="FFFFFF"/>
+        </w:rPr>
+        <w:t>.</w:t>
+      </w:r>
+    </w:p>
+    <w:p>
+      <w:pPr>
+        <w:pStyle w:val="ListParagraph"/>
+        <w:numPr>
+          <w:ilvl w:val="0"/>
+          <w:numId w:val="1"/>
+        </w:numPr>
+        <w:rPr>
+          <w:rStyle w:val="Emphasis"/>
+          <w:i w:val="0"/>
+          <w:iCs w:val="0"/>
+        </w:rPr>
+      </w:pPr>
+      <w:r>
+        <w:rPr>
+          <w:rStyle w:val="Emphasis"/>
+          <w:rFonts w:cs="Helvetica"/>
+          <w:i w:val="0"/>
+          <w:shd w:val="clear" w:color="auto" w:fill="FFFFFF"/>
+        </w:rPr>
+        <w:t>Time steps left until the deadline</w:t>
+      </w:r>
+    </w:p>
+    <w:p>
+      <w:pPr>
+        <w:pStyle w:val="ListParagraph"/>
+        <w:numPr>
+          <w:ilvl w:val="1"/>
+          <w:numId w:val="1"/>
+        </w:numPr>
+        <w:rPr>
+          <w:rStyle w:val="Emphasis"/>
+          <w:i w:val="0"/>
+          <w:iCs w:val="0"/>
+        </w:rPr>
+      </w:pPr>
+      <w:r>
+        <w:rPr>
+          <w:rStyle w:val="Emphasis"/>
+          <w:rFonts w:cs="Helvetica"/>
+          <w:i w:val="0"/>
+          <w:shd w:val="clear" w:color="auto" w:fill="FFFFFF"/>
+        </w:rPr>
+        <w:t>This gives information about how many time steps are left before the agent might incur a penalty for not arriving in time.  This might change incentives and therefore decisions for the agent when the time steps until the deadline is getting closer to zero</w:t>
+      </w:r>
+    </w:p>
+    <w:p>
+      <w:pPr>
+        <w:pStyle w:val="ListParagraph"/>
+        <w:numPr>
+          <w:ilvl w:val="0"/>
+          <w:numId w:val="1"/>
+        </w:numPr>
+        <w:rPr>
+          <w:rStyle w:val="Emphasis"/>
+          <w:i w:val="0"/>
+          <w:iCs w:val="0"/>
+        </w:rPr>
+      </w:pPr>
+      <w:r>
+        <w:rPr>
+          <w:rStyle w:val="Emphasis"/>
+          <w:rFonts w:cs="Helvetica"/>
+          <w:i w:val="0"/>
+          <w:shd w:val="clear" w:color="auto" w:fill="FFFFFF"/>
+        </w:rPr>
+        <w:t>Heading for primary agent</w:t>
+      </w:r>
+    </w:p>
+    <w:p>
+      <w:pPr>
+        <w:pStyle w:val="ListParagraph"/>
+        <w:numPr>
+          <w:ilvl w:val="1"/>
+          <w:numId w:val="1"/>
+        </w:numPr>
+        <w:rPr>
+          <w:rStyle w:val="Emphasis"/>
+          <w:i w:val="0"/>
+          <w:iCs w:val="0"/>
+        </w:rPr>
+      </w:pPr>
+      <w:r>
+        <w:rPr>
+          <w:rStyle w:val="Emphasis"/>
+          <w:rFonts w:cs="Helvetica"/>
+          <w:i w:val="0"/>
+          <w:shd w:val="clear" w:color="auto" w:fill="FFFFFF"/>
+        </w:rPr>
+        <w:t>This</w:t>
+      </w:r>
+      <w:r>
+        <w:rPr>
+          <w:rStyle w:val="Emphasis"/>
+          <w:rFonts w:cs="Helvetica"/>
+          <w:i w:val="0"/>
+          <w:shd w:val="clear" w:color="auto" w:fill="FFFFFF"/>
+        </w:rPr>
+        <w:t>,</w:t>
+      </w:r>
+      <w:r>
+        <w:rPr>
+          <w:rStyle w:val="Emphasis"/>
+          <w:rFonts w:cs="Helvetica"/>
+          <w:i w:val="0"/>
+          <w:shd w:val="clear" w:color="auto" w:fill="FFFFFF"/>
+        </w:rPr>
+        <w:t xml:space="preserve"> combined with the light status</w:t>
+      </w:r>
+      <w:r>
+        <w:rPr>
+          <w:rStyle w:val="Emphasis"/>
+          <w:rFonts w:cs="Helvetica"/>
+          <w:i w:val="0"/>
+          <w:shd w:val="clear" w:color="auto" w:fill="FFFFFF"/>
+        </w:rPr>
+        <w:t>,</w:t>
+      </w:r>
+      <w:r>
+        <w:rPr>
+          <w:rStyle w:val="Emphasis"/>
+          <w:rFonts w:cs="Helvetica"/>
+          <w:i w:val="0"/>
+          <w:shd w:val="clear" w:color="auto" w:fill="FFFFFF"/>
+        </w:rPr>
+        <w:t xml:space="preserve"> will help the agent </w:t>
+      </w:r>
+      <w:r>
+        <w:rPr>
+          <w:rStyle w:val="Emphasis"/>
+          <w:rFonts w:cs="Helvetica"/>
+          <w:i w:val="0"/>
+          <w:shd w:val="clear" w:color="auto" w:fill="FFFFFF"/>
+        </w:rPr>
+        <w:t>“learn”</w:t>
+      </w:r>
+      <w:r>
+        <w:rPr>
+          <w:rStyle w:val="Emphasis"/>
+          <w:rFonts w:cs="Helvetica"/>
+          <w:i w:val="0"/>
+          <w:shd w:val="clear" w:color="auto" w:fill="FFFFFF"/>
+        </w:rPr>
+        <w:t xml:space="preserve"> if it will be legal to take an action during the current time step</w:t>
+      </w:r>
+      <w:r>
+        <w:rPr>
+          <w:rStyle w:val="Emphasis"/>
+          <w:rFonts w:cs="Helvetica"/>
+          <w:i w:val="0"/>
+          <w:shd w:val="clear" w:color="auto" w:fill="FFFFFF"/>
+        </w:rPr>
+        <w:t>. Essentially letting the agent know if it will incur a penalty for taking an action that would break the law</w:t>
+      </w:r>
+    </w:p>
+    <w:p>
+      <w:pPr>
+        <w:pStyle w:val="ListParagraph"/>
+        <w:numPr>
+          <w:ilvl w:val="0"/>
+          <w:numId w:val="1"/>
+        </w:numPr>
+        <w:rPr>
+          <w:rStyle w:val="Emphasis"/>
+          <w:i w:val="0"/>
+          <w:iCs w:val="0"/>
+        </w:rPr>
+      </w:pPr>
+      <w:r>
+        <w:rPr>
+          <w:rStyle w:val="Emphasis"/>
+          <w:i w:val="0"/>
+          <w:iCs w:val="0"/>
+        </w:rPr>
+        <w:t xml:space="preserve">Light </w:t>
+      </w:r>
+      <w:r>
+        <w:rPr>
+          <w:rStyle w:val="Emphasis"/>
+          <w:i w:val="0"/>
+          <w:iCs w:val="0"/>
+        </w:rPr>
+        <w:t>status at the intersection</w:t>
+      </w:r>
+    </w:p>
+    <w:p>
+      <w:pPr>
+        <w:pStyle w:val="ListParagraph"/>
+        <w:numPr>
+          <w:ilvl w:val="1"/>
+          <w:numId w:val="1"/>
+        </w:numPr>
+        <w:rPr>
+          <w:rStyle w:val="Emphasis"/>
+          <w:i w:val="0"/>
+          <w:iCs w:val="0"/>
+        </w:rPr>
+      </w:pPr>
+      <w:r>
+        <w:rPr>
+          <w:rStyle w:val="Emphasis"/>
+          <w:rFonts w:cs="Helvetica"/>
+          <w:i w:val="0"/>
+          <w:shd w:val="clear" w:color="auto" w:fill="FFFFFF"/>
+        </w:rPr>
+        <w:t>This</w:t>
+      </w:r>
+      <w:r>
+        <w:rPr>
+          <w:rStyle w:val="Emphasis"/>
+          <w:rFonts w:cs="Helvetica"/>
+          <w:i w:val="0"/>
+          <w:shd w:val="clear" w:color="auto" w:fill="FFFFFF"/>
+        </w:rPr>
+        <w:t>,</w:t>
+      </w:r>
+      <w:r>
+        <w:rPr>
+          <w:rStyle w:val="Emphasis"/>
+          <w:rFonts w:cs="Helvetica"/>
+          <w:i w:val="0"/>
+          <w:shd w:val="clear" w:color="auto" w:fill="FFFFFF"/>
+        </w:rPr>
+        <w:t xml:space="preserve"> combined with the </w:t>
+      </w:r>
+      <w:r>
+        <w:rPr>
+          <w:rStyle w:val="Emphasis"/>
+          <w:rFonts w:cs="Helvetica"/>
+          <w:i w:val="0"/>
+          <w:shd w:val="clear" w:color="auto" w:fill="FFFFFF"/>
+        </w:rPr>
+        <w:t>current heading</w:t>
+      </w:r>
+      <w:r>
+        <w:rPr>
+          <w:rStyle w:val="Emphasis"/>
+          <w:rFonts w:cs="Helvetica"/>
+          <w:i w:val="0"/>
+          <w:shd w:val="clear" w:color="auto" w:fill="FFFFFF"/>
+        </w:rPr>
+        <w:t>,</w:t>
+      </w:r>
+      <w:r>
+        <w:rPr>
+          <w:rStyle w:val="Emphasis"/>
+          <w:rFonts w:cs="Helvetica"/>
+          <w:i w:val="0"/>
+          <w:shd w:val="clear" w:color="auto" w:fill="FFFFFF"/>
+        </w:rPr>
+        <w:t xml:space="preserve"> will help the agent </w:t>
+      </w:r>
+      <w:r>
+        <w:rPr>
+          <w:rStyle w:val="Emphasis"/>
+          <w:rFonts w:cs="Helvetica"/>
+          <w:i w:val="0"/>
+          <w:shd w:val="clear" w:color="auto" w:fill="FFFFFF"/>
+        </w:rPr>
+        <w:t>“learn”</w:t>
+      </w:r>
+      <w:r>
+        <w:rPr>
+          <w:rStyle w:val="Emphasis"/>
+          <w:rFonts w:cs="Helvetica"/>
+          <w:i w:val="0"/>
+          <w:shd w:val="clear" w:color="auto" w:fill="FFFFFF"/>
+        </w:rPr>
+        <w:t xml:space="preserve"> if it will be legal to take an action during the current time step</w:t>
+      </w:r>
+      <w:r>
+        <w:rPr>
+          <w:rStyle w:val="Emphasis"/>
+          <w:rFonts w:cs="Helvetica"/>
+          <w:i w:val="0"/>
+          <w:shd w:val="clear" w:color="auto" w:fill="FFFFFF"/>
+        </w:rPr>
+        <w:t>.</w:t>
+      </w:r>
+      <w:r>
+        <w:rPr>
+          <w:rStyle w:val="Emphasis"/>
+          <w:rFonts w:cs="Helvetica"/>
+          <w:i w:val="0"/>
+          <w:shd w:val="clear" w:color="auto" w:fill="FFFFFF"/>
+        </w:rPr>
+        <w:t xml:space="preserve"> Essentially letting the agent know if it will incur a penalty for taking an action that would break the law</w:t>
+      </w:r>
+    </w:p>
+    <w:p>
+      <w:pPr>
+        <w:pStyle w:val="ListParagraph"/>
+        <w:numPr>
+          <w:ilvl w:val="0"/>
+          <w:numId w:val="1"/>
+        </w:numPr>
+        <w:rPr>
+          <w:rStyle w:val="Emphasis"/>
+          <w:i w:val="0"/>
+          <w:iCs w:val="0"/>
+        </w:rPr>
+      </w:pPr>
+      <w:r>
+        <w:rPr>
+          <w:rStyle w:val="Emphasis"/>
+          <w:rFonts w:cs="Helvetica"/>
+          <w:i w:val="0"/>
+          <w:shd w:val="clear" w:color="auto" w:fill="FFFFFF"/>
+        </w:rPr>
+        <w:t>The potential actions for other cars at the ‘oncoming’, ‘left’, and ‘right’ positions at the current intersection</w:t>
+      </w:r>
+      <w:r>
+        <w:rPr>
+          <w:rStyle w:val="Emphasis"/>
+          <w:rFonts w:cs="Helvetica"/>
+          <w:i w:val="0"/>
+          <w:shd w:val="clear" w:color="auto" w:fill="FFFFFF"/>
+        </w:rPr>
+        <w:t xml:space="preserve"> </w:t>
+      </w:r>
+    </w:p>
+    <w:p>
+      <w:pPr>
+        <w:pStyle w:val="ListParagraph"/>
+        <w:numPr>
+          <w:ilvl w:val="1"/>
+          <w:numId w:val="1"/>
+        </w:numPr>
+        <w:rPr>
+          <w:rStyle w:val="Emphasis"/>
+          <w:i w:val="0"/>
+          <w:iCs w:val="0"/>
+        </w:rPr>
+      </w:pPr>
+      <w:r>
+        <w:rPr>
+          <w:rStyle w:val="Emphasis"/>
+          <w:rFonts w:cs="Helvetica"/>
+          <w:i w:val="0"/>
+          <w:shd w:val="clear" w:color="auto" w:fill="FFFFFF"/>
+        </w:rPr>
+        <w:t>Again, this information will help the agent “learn” what traffic situations with other vehicles will cause it to incur a penalty.</w:t>
+      </w:r>
+    </w:p>
+    <w:p>
+      <w:pPr>
+        <w:pStyle w:val="ListParagraph"/>
+        <w:numPr>
+          <w:ilvl w:val="0"/>
+          <w:numId w:val="1"/>
+        </w:numPr>
+        <w:rPr>
+          <w:rStyle w:val="Emphasis"/>
+          <w:i w:val="0"/>
+          <w:iCs w:val="0"/>
+        </w:rPr>
+      </w:pPr>
+      <w:r>
+        <w:rPr>
+          <w:rStyle w:val="Emphasis"/>
+          <w:i w:val="0"/>
+          <w:iCs w:val="0"/>
+        </w:rPr>
+        <w:t>The delta distances between the current and target location in the X and Y directions</w:t>
+      </w:r>
+    </w:p>
+    <w:p>
+      <w:pPr>
+        <w:pStyle w:val="ListParagraph"/>
+        <w:numPr>
+          <w:ilvl w:val="1"/>
+          <w:numId w:val="1"/>
+        </w:numPr>
+        <w:rPr>
+          <w:rStyle w:val="Emphasis"/>
+          <w:i w:val="0"/>
+          <w:iCs w:val="0"/>
+        </w:rPr>
+      </w:pPr>
+      <w:r>
+        <w:rPr>
+          <w:rStyle w:val="Emphasis"/>
+          <w:i w:val="0"/>
+          <w:iCs w:val="0"/>
+        </w:rPr>
+        <w:t>This is very similar to the L1 distance, and could actually be used to compute the L1 distance.  This “learned” L1 distance can be</w:t>
       </w:r>
       <w:bookmarkStart w:id="0" w:name="_GoBack"/>
       <w:bookmarkEnd w:id="0"/>
+      <w:r>
+        <w:rPr>
+          <w:rStyle w:val="Emphasis"/>
+          <w:i w:val="0"/>
+          <w:iCs w:val="0"/>
+        </w:rPr>
+        <w:t xml:space="preserve"> used by the agent to determine how far it has to go until the target destination and compare it to how many time steps are left.  This might change the urgency of getting to the target destination and therefore the agents actions.  </w:t>
+      </w:r>
+    </w:p>
+    <w:p>
+      <w:pPr>
+        <w:pStyle w:val="ListParagraph"/>
+        <w:numPr>
+          <w:ilvl w:val="1"/>
+          <w:numId w:val="1"/>
+        </w:numPr>
+        <w:rPr>
+          <w:rStyle w:val="Emphasis"/>
+          <w:i w:val="0"/>
+          <w:iCs w:val="0"/>
+        </w:rPr>
+      </w:pPr>
+      <w:r>
+        <w:rPr>
+          <w:rStyle w:val="Emphasis"/>
+          <w:i w:val="0"/>
+          <w:iCs w:val="0"/>
+        </w:rPr>
+        <w:lastRenderedPageBreak/>
+        <w:t xml:space="preserve">This also has the advantage of allowing the agent to make better guesses about what directions to go if the recommended </w:t>
+      </w:r>
+      <w:proofErr w:type="spellStart"/>
+      <w:r>
+        <w:rPr>
+          <w:rStyle w:val="Emphasis"/>
+          <w:i w:val="0"/>
+          <w:iCs w:val="0"/>
+        </w:rPr>
+        <w:t>next_waypoint</w:t>
+      </w:r>
+      <w:proofErr w:type="spellEnd"/>
+      <w:r>
+        <w:rPr>
+          <w:rStyle w:val="Emphasis"/>
+          <w:i w:val="0"/>
+          <w:iCs w:val="0"/>
+        </w:rPr>
+        <w:t xml:space="preserve"> action will cause penalties in the current time step.  For example, let’s assume I’m sitting at an intersection and the light is red and the recommended action is to go straight.  If I know that my target location is one block ahead and one block to the right from my current position/heading, it might make more sense to turn right now and left at the next intersection, instead of waiting for the light to turn green to go straight, </w:t>
+      </w:r>
+      <w:proofErr w:type="gramStart"/>
+      <w:r>
+        <w:rPr>
+          <w:rStyle w:val="Emphasis"/>
+          <w:i w:val="0"/>
+          <w:iCs w:val="0"/>
+        </w:rPr>
+        <w:t>then</w:t>
+      </w:r>
+      <w:proofErr w:type="gramEnd"/>
+      <w:r>
+        <w:rPr>
+          <w:rStyle w:val="Emphasis"/>
+          <w:i w:val="0"/>
+          <w:iCs w:val="0"/>
+        </w:rPr>
+        <w:t xml:space="preserve"> turn right.</w:t>
+      </w:r>
+    </w:p>
+    <w:p>
+      <w:pPr>
+        <w:pStyle w:val="ListParagraph"/>
+        <w:ind w:left="360"/>
+        <w:rPr>
+          <w:rStyle w:val="Emphasis"/>
+          <w:i w:val="0"/>
+          <w:iCs w:val="0"/>
+        </w:rPr>
+      </w:pPr>
     </w:p>
     <w:sectPr>
       <w:pgSz w:w="12240" w:h="15840"/>
@@ -73,6 +616,127 @@
     </w:sectPr>
   </w:body>
 </w:document>
+</file>
+
+<file path=word/numbering.xml><?xml version="1.0" encoding="utf-8"?>
+<w:numbering xmlns:wpc="http://schemas.microsoft.com/office/word/2010/wordprocessingCanvas" xmlns:mc="http://schemas.openxmlformats.org/markup-compatibility/2006" xmlns:o="urn:schemas-microsoft-com:office:office" xmlns:r="http://schemas.openxmlformats.org/officeDocument/2006/relationships" xmlns:m="http://schemas.openxmlformats.org/officeDocument/2006/math" xmlns:v="urn:schemas-microsoft-com:vml" xmlns:wp14="http://schemas.microsoft.com/office/word/2010/wordprocessingDrawing" xmlns:wp="http://schemas.openxmlformats.org/drawingml/2006/wordprocessingDrawing" xmlns:w10="urn:schemas-microsoft-com:office:word" xmlns:w="http://schemas.openxmlformats.org/wordprocessingml/2006/main" xmlns:w14="http://schemas.microsoft.com/office/word/2010/wordml" xmlns:wpg="http://schemas.microsoft.com/office/word/2010/wordprocessingGroup" xmlns:wpi="http://schemas.microsoft.com/office/word/2010/wordprocessingInk" xmlns:wne="http://schemas.microsoft.com/office/word/2006/wordml" xmlns:wps="http://schemas.microsoft.com/office/word/2010/wordprocessingShape" mc:Ignorable="w14 wp14">
+  <w:abstractNum w:abstractNumId="0">
+    <w:nsid w:val="56B80D80"/>
+    <w:multiLevelType w:val="hybridMultilevel"/>
+    <w:tmpl w:val="2810344E"/>
+    <w:lvl w:ilvl="0" w:tplc="04090001">
+      <w:start w:val="1"/>
+      <w:numFmt w:val="bullet"/>
+      <w:lvlText w:val=""/>
+      <w:lvlJc w:val="left"/>
+      <w:pPr>
+        <w:ind w:left="360" w:hanging="360"/>
+      </w:pPr>
+      <w:rPr>
+        <w:rFonts w:ascii="Symbol" w:hAnsi="Symbol" w:hint="default"/>
+      </w:rPr>
+    </w:lvl>
+    <w:lvl w:ilvl="1" w:tplc="04090003">
+      <w:start w:val="1"/>
+      <w:numFmt w:val="bullet"/>
+      <w:lvlText w:val="o"/>
+      <w:lvlJc w:val="left"/>
+      <w:pPr>
+        <w:ind w:left="1080" w:hanging="360"/>
+      </w:pPr>
+      <w:rPr>
+        <w:rFonts w:ascii="Courier New" w:hAnsi="Courier New" w:cs="Courier New" w:hint="default"/>
+      </w:rPr>
+    </w:lvl>
+    <w:lvl w:ilvl="2" w:tplc="04090005" w:tentative="1">
+      <w:start w:val="1"/>
+      <w:numFmt w:val="bullet"/>
+      <w:lvlText w:val=""/>
+      <w:lvlJc w:val="left"/>
+      <w:pPr>
+        <w:ind w:left="1800" w:hanging="360"/>
+      </w:pPr>
+      <w:rPr>
+        <w:rFonts w:ascii="Wingdings" w:hAnsi="Wingdings" w:hint="default"/>
+      </w:rPr>
+    </w:lvl>
+    <w:lvl w:ilvl="3" w:tplc="04090001" w:tentative="1">
+      <w:start w:val="1"/>
+      <w:numFmt w:val="bullet"/>
+      <w:lvlText w:val=""/>
+      <w:lvlJc w:val="left"/>
+      <w:pPr>
+        <w:ind w:left="2520" w:hanging="360"/>
+      </w:pPr>
+      <w:rPr>
+        <w:rFonts w:ascii="Symbol" w:hAnsi="Symbol" w:hint="default"/>
+      </w:rPr>
+    </w:lvl>
+    <w:lvl w:ilvl="4" w:tplc="04090003" w:tentative="1">
+      <w:start w:val="1"/>
+      <w:numFmt w:val="bullet"/>
+      <w:lvlText w:val="o"/>
+      <w:lvlJc w:val="left"/>
+      <w:pPr>
+        <w:ind w:left="3240" w:hanging="360"/>
+      </w:pPr>
+      <w:rPr>
+        <w:rFonts w:ascii="Courier New" w:hAnsi="Courier New" w:cs="Courier New" w:hint="default"/>
+      </w:rPr>
+    </w:lvl>
+    <w:lvl w:ilvl="5" w:tplc="04090005" w:tentative="1">
+      <w:start w:val="1"/>
+      <w:numFmt w:val="bullet"/>
+      <w:lvlText w:val=""/>
+      <w:lvlJc w:val="left"/>
+      <w:pPr>
+        <w:ind w:left="3960" w:hanging="360"/>
+      </w:pPr>
+      <w:rPr>
+        <w:rFonts w:ascii="Wingdings" w:hAnsi="Wingdings" w:hint="default"/>
+      </w:rPr>
+    </w:lvl>
+    <w:lvl w:ilvl="6" w:tplc="04090001" w:tentative="1">
+      <w:start w:val="1"/>
+      <w:numFmt w:val="bullet"/>
+      <w:lvlText w:val=""/>
+      <w:lvlJc w:val="left"/>
+      <w:pPr>
+        <w:ind w:left="4680" w:hanging="360"/>
+      </w:pPr>
+      <w:rPr>
+        <w:rFonts w:ascii="Symbol" w:hAnsi="Symbol" w:hint="default"/>
+      </w:rPr>
+    </w:lvl>
+    <w:lvl w:ilvl="7" w:tplc="04090003" w:tentative="1">
+      <w:start w:val="1"/>
+      <w:numFmt w:val="bullet"/>
+      <w:lvlText w:val="o"/>
+      <w:lvlJc w:val="left"/>
+      <w:pPr>
+        <w:ind w:left="5400" w:hanging="360"/>
+      </w:pPr>
+      <w:rPr>
+        <w:rFonts w:ascii="Courier New" w:hAnsi="Courier New" w:cs="Courier New" w:hint="default"/>
+      </w:rPr>
+    </w:lvl>
+    <w:lvl w:ilvl="8" w:tplc="04090005" w:tentative="1">
+      <w:start w:val="1"/>
+      <w:numFmt w:val="bullet"/>
+      <w:lvlText w:val=""/>
+      <w:lvlJc w:val="left"/>
+      <w:pPr>
+        <w:ind w:left="6120" w:hanging="360"/>
+      </w:pPr>
+      <w:rPr>
+        <w:rFonts w:ascii="Wingdings" w:hAnsi="Wingdings" w:hint="default"/>
+      </w:rPr>
+    </w:lvl>
+  </w:abstractNum>
+  <w:num w:numId="1">
+    <w:abstractNumId w:val="0"/>
+  </w:num>
+</w:numbering>
 </file>
 
 <file path=word/styles.xml><?xml version="1.0" encoding="utf-8"?>
@@ -273,6 +937,17 @@
       <w:iCs/>
     </w:rPr>
   </w:style>
+  <w:style w:type="paragraph" w:styleId="ListParagraph">
+    <w:name w:val="List Paragraph"/>
+    <w:basedOn w:val="Normal"/>
+    <w:uiPriority w:val="34"/>
+    <w:qFormat/>
+    <w:rsid w:val="00E02B49"/>
+    <w:pPr>
+      <w:ind w:left="720"/>
+      <w:contextualSpacing/>
+    </w:pPr>
+  </w:style>
 </w:styles>
 </file>
 
@@ -473,6 +1148,17 @@
       <w:i/>
       <w:iCs/>
     </w:rPr>
+  </w:style>
+  <w:style w:type="paragraph" w:styleId="ListParagraph">
+    <w:name w:val="List Paragraph"/>
+    <w:basedOn w:val="Normal"/>
+    <w:uiPriority w:val="34"/>
+    <w:qFormat/>
+    <w:rsid w:val="00E02B49"/>
+    <w:pPr>
+      <w:ind w:left="720"/>
+      <w:contextualSpacing/>
+    </w:pPr>
   </w:style>
 </w:styles>
 </file>

</xml_diff>

<commit_message>
feat: Add code to collect desired state information in smartcab project
</commit_message>
<xml_diff>
--- a/smartcab/smartcab_report.docx
+++ b/smartcab/smartcab_report.docx
@@ -139,6 +139,53 @@
         </w:rPr>
         <w:t>.</w:t>
       </w:r>
+      <w:r>
+        <w:rPr>
+          <w:rStyle w:val="Emphasis"/>
+          <w:rFonts w:cs="Helvetica"/>
+          <w:i w:val="0"/>
+          <w:shd w:val="clear" w:color="auto" w:fill="FFFFFF"/>
+        </w:rPr>
+        <w:t xml:space="preserve"> `</w:t>
+      </w:r>
+      <w:proofErr w:type="spellStart"/>
+      <w:r>
+        <w:rPr>
+          <w:rStyle w:val="Emphasis"/>
+          <w:rFonts w:cs="Helvetica"/>
+          <w:i w:val="0"/>
+          <w:shd w:val="clear" w:color="auto" w:fill="FFFFFF"/>
+        </w:rPr>
+        <w:t>s</w:t>
+      </w:r>
+      <w:r>
+        <w:rPr>
+          <w:rStyle w:val="Emphasis"/>
+          <w:rFonts w:cs="Helvetica"/>
+          <w:i w:val="0"/>
+          <w:shd w:val="clear" w:color="auto" w:fill="FFFFFF"/>
+        </w:rPr>
+        <w:t>elf.planner.next_waypoint</w:t>
+      </w:r>
+      <w:proofErr w:type="spellEnd"/>
+      <w:r>
+        <w:rPr>
+          <w:rStyle w:val="Emphasis"/>
+          <w:rFonts w:cs="Helvetica"/>
+          <w:i w:val="0"/>
+          <w:shd w:val="clear" w:color="auto" w:fill="FFFFFF"/>
+        </w:rPr>
+        <w:t>()</w:t>
+      </w:r>
+      <w:r>
+        <w:rPr>
+          <w:rStyle w:val="Emphasis"/>
+          <w:rFonts w:cs="Helvetica"/>
+          <w:i w:val="0"/>
+          <w:shd w:val="clear" w:color="auto" w:fill="FFFFFF"/>
+        </w:rPr>
+        <w:t>`</w:t>
+      </w:r>
     </w:p>
     <w:p>
       <w:pPr>
@@ -185,6 +232,44 @@
         </w:rPr>
         <w:t>This gives information about how many time steps are left before the agent might incur a penalty for not arriving in time.  This might change incentives and therefore decisions for the agent when the time steps until the deadline is getting closer to zero</w:t>
       </w:r>
+      <w:r>
+        <w:rPr>
+          <w:rStyle w:val="Emphasis"/>
+          <w:rFonts w:cs="Helvetica"/>
+          <w:i w:val="0"/>
+          <w:shd w:val="clear" w:color="auto" w:fill="FFFFFF"/>
+        </w:rPr>
+        <w:t>. `</w:t>
+      </w:r>
+      <w:proofErr w:type="spellStart"/>
+      <w:r>
+        <w:rPr>
+          <w:rStyle w:val="Emphasis"/>
+          <w:rFonts w:cs="Helvetica"/>
+          <w:i w:val="0"/>
+          <w:shd w:val="clear" w:color="auto" w:fill="FFFFFF"/>
+        </w:rPr>
+        <w:t>self.env.get_deadline</w:t>
+      </w:r>
+      <w:proofErr w:type="spellEnd"/>
+      <w:r>
+        <w:rPr>
+          <w:rStyle w:val="Emphasis"/>
+          <w:rFonts w:cs="Helvetica"/>
+          <w:i w:val="0"/>
+          <w:shd w:val="clear" w:color="auto" w:fill="FFFFFF"/>
+        </w:rPr>
+        <w:t>(self)</w:t>
+      </w:r>
+      <w:r>
+        <w:rPr>
+          <w:rStyle w:val="Emphasis"/>
+          <w:rFonts w:cs="Helvetica"/>
+          <w:i w:val="0"/>
+          <w:shd w:val="clear" w:color="auto" w:fill="FFFFFF"/>
+        </w:rPr>
+        <w:t>`</w:t>
+      </w:r>
     </w:p>
     <w:p>
       <w:pPr>
@@ -202,11 +287,18 @@
       <w:r>
         <w:rPr>
           <w:rStyle w:val="Emphasis"/>
-          <w:rFonts w:cs="Helvetica"/>
-          <w:i w:val="0"/>
-          <w:shd w:val="clear" w:color="auto" w:fill="FFFFFF"/>
-        </w:rPr>
-        <w:t>Heading for primary agent</w:t>
+          <w:i w:val="0"/>
+          <w:iCs w:val="0"/>
+        </w:rPr>
+        <w:t xml:space="preserve">Light </w:t>
+      </w:r>
+      <w:r>
+        <w:rPr>
+          <w:rStyle w:val="Emphasis"/>
+          <w:i w:val="0"/>
+          <w:iCs w:val="0"/>
+        </w:rPr>
+        <w:t>status at the intersection</w:t>
       </w:r>
     </w:p>
     <w:p>
@@ -238,34 +330,16 @@
           <w:i w:val="0"/>
           <w:shd w:val="clear" w:color="auto" w:fill="FFFFFF"/>
         </w:rPr>
-        <w:t>,</w:t>
-      </w:r>
-      <w:r>
-        <w:rPr>
-          <w:rStyle w:val="Emphasis"/>
-          <w:rFonts w:cs="Helvetica"/>
-          <w:i w:val="0"/>
-          <w:shd w:val="clear" w:color="auto" w:fill="FFFFFF"/>
-        </w:rPr>
-        <w:t xml:space="preserve"> combined with the light status</w:t>
-      </w:r>
-      <w:r>
-        <w:rPr>
-          <w:rStyle w:val="Emphasis"/>
-          <w:rFonts w:cs="Helvetica"/>
-          <w:i w:val="0"/>
-          <w:shd w:val="clear" w:color="auto" w:fill="FFFFFF"/>
-        </w:rPr>
-        <w:t>,</w:t>
-      </w:r>
-      <w:r>
-        <w:rPr>
-          <w:rStyle w:val="Emphasis"/>
-          <w:rFonts w:cs="Helvetica"/>
-          <w:i w:val="0"/>
-          <w:shd w:val="clear" w:color="auto" w:fill="FFFFFF"/>
-        </w:rPr>
-        <w:t xml:space="preserve"> will help the agent </w:t>
+        <w:t xml:space="preserve"> </w:t>
+      </w:r>
+      <w:r>
+        <w:rPr>
+          <w:rStyle w:val="Emphasis"/>
+          <w:rFonts w:cs="Helvetica"/>
+          <w:i w:val="0"/>
+          <w:shd w:val="clear" w:color="auto" w:fill="FFFFFF"/>
+        </w:rPr>
+        <w:t xml:space="preserve">will help the agent </w:t>
       </w:r>
       <w:r>
         <w:rPr>
@@ -293,6 +367,58 @@
           <w:shd w:val="clear" w:color="auto" w:fill="FFFFFF"/>
         </w:rPr>
         <w:t>. Essentially letting the agent know if it will incur a penalty for taking an action that would break the law</w:t>
+      </w:r>
+      <w:r>
+        <w:rPr>
+          <w:rStyle w:val="Emphasis"/>
+          <w:rFonts w:cs="Helvetica"/>
+          <w:i w:val="0"/>
+          <w:shd w:val="clear" w:color="auto" w:fill="FFFFFF"/>
+        </w:rPr>
+        <w:t>.  This can be captured using `</w:t>
+      </w:r>
+      <w:r>
+        <w:t xml:space="preserve"> </w:t>
+      </w:r>
+      <w:proofErr w:type="spellStart"/>
+      <w:proofErr w:type="gramStart"/>
+      <w:r>
+        <w:rPr>
+          <w:rStyle w:val="Emphasis"/>
+          <w:rFonts w:cs="Helvetica"/>
+          <w:i w:val="0"/>
+          <w:shd w:val="clear" w:color="auto" w:fill="FFFFFF"/>
+        </w:rPr>
+        <w:t>self.env.sense</w:t>
+      </w:r>
+      <w:proofErr w:type="spellEnd"/>
+      <w:r>
+        <w:rPr>
+          <w:rStyle w:val="Emphasis"/>
+          <w:rFonts w:cs="Helvetica"/>
+          <w:i w:val="0"/>
+          <w:shd w:val="clear" w:color="auto" w:fill="FFFFFF"/>
+        </w:rPr>
+        <w:t>(</w:t>
+      </w:r>
+      <w:proofErr w:type="gramEnd"/>
+      <w:r>
+        <w:rPr>
+          <w:rStyle w:val="Emphasis"/>
+          <w:rFonts w:cs="Helvetica"/>
+          <w:i w:val="0"/>
+          <w:shd w:val="clear" w:color="auto" w:fill="FFFFFF"/>
+        </w:rPr>
+        <w:t>self)</w:t>
+      </w:r>
+      <w:r>
+        <w:rPr>
+          <w:rStyle w:val="Emphasis"/>
+          <w:rFonts w:cs="Helvetica"/>
+          <w:i w:val="0"/>
+          <w:shd w:val="clear" w:color="auto" w:fill="FFFFFF"/>
+        </w:rPr>
+        <w:t>`.</w:t>
       </w:r>
     </w:p>
     <w:p>
@@ -311,18 +437,11 @@
       <w:r>
         <w:rPr>
           <w:rStyle w:val="Emphasis"/>
-          <w:i w:val="0"/>
-          <w:iCs w:val="0"/>
-        </w:rPr>
-        <w:t xml:space="preserve">Light </w:t>
-      </w:r>
-      <w:r>
-        <w:rPr>
-          <w:rStyle w:val="Emphasis"/>
-          <w:i w:val="0"/>
-          <w:iCs w:val="0"/>
-        </w:rPr>
-        <w:t>status at the intersection</w:t>
+          <w:rFonts w:cs="Helvetica"/>
+          <w:i w:val="0"/>
+          <w:shd w:val="clear" w:color="auto" w:fill="FFFFFF"/>
+        </w:rPr>
+        <w:t>The potential actions for other cars at the ‘oncoming’, ‘left’, and ‘right’ positions at the current intersection</w:t>
       </w:r>
     </w:p>
     <w:p>
@@ -345,88 +464,68 @@
           <w:i w:val="0"/>
           <w:shd w:val="clear" w:color="auto" w:fill="FFFFFF"/>
         </w:rPr>
-        <w:t>This</w:t>
-      </w:r>
-      <w:r>
-        <w:rPr>
-          <w:rStyle w:val="Emphasis"/>
-          <w:rFonts w:cs="Helvetica"/>
-          <w:i w:val="0"/>
-          <w:shd w:val="clear" w:color="auto" w:fill="FFFFFF"/>
-        </w:rPr>
-        <w:t>,</w:t>
-      </w:r>
-      <w:r>
-        <w:rPr>
-          <w:rStyle w:val="Emphasis"/>
-          <w:rFonts w:cs="Helvetica"/>
-          <w:i w:val="0"/>
-          <w:shd w:val="clear" w:color="auto" w:fill="FFFFFF"/>
-        </w:rPr>
-        <w:t xml:space="preserve"> combined with the </w:t>
-      </w:r>
-      <w:r>
-        <w:rPr>
-          <w:rStyle w:val="Emphasis"/>
-          <w:rFonts w:cs="Helvetica"/>
-          <w:i w:val="0"/>
-          <w:shd w:val="clear" w:color="auto" w:fill="FFFFFF"/>
-        </w:rPr>
-        <w:t>current heading</w:t>
-      </w:r>
-      <w:r>
-        <w:rPr>
-          <w:rStyle w:val="Emphasis"/>
-          <w:rFonts w:cs="Helvetica"/>
-          <w:i w:val="0"/>
-          <w:shd w:val="clear" w:color="auto" w:fill="FFFFFF"/>
-        </w:rPr>
-        <w:t>,</w:t>
-      </w:r>
-      <w:r>
-        <w:rPr>
-          <w:rStyle w:val="Emphasis"/>
-          <w:rFonts w:cs="Helvetica"/>
-          <w:i w:val="0"/>
-          <w:shd w:val="clear" w:color="auto" w:fill="FFFFFF"/>
-        </w:rPr>
-        <w:t xml:space="preserve"> will help the agent </w:t>
-      </w:r>
-      <w:r>
-        <w:rPr>
-          <w:rStyle w:val="Emphasis"/>
-          <w:rFonts w:cs="Helvetica"/>
-          <w:i w:val="0"/>
-          <w:shd w:val="clear" w:color="auto" w:fill="FFFFFF"/>
-        </w:rPr>
-        <w:t>“learn”</w:t>
-      </w:r>
-      <w:r>
-        <w:rPr>
-          <w:rStyle w:val="Emphasis"/>
-          <w:rFonts w:cs="Helvetica"/>
-          <w:i w:val="0"/>
-          <w:shd w:val="clear" w:color="auto" w:fill="FFFFFF"/>
-        </w:rPr>
-        <w:t xml:space="preserve"> if it will be legal to take an action during the current time step</w:t>
-      </w:r>
-      <w:r>
-        <w:rPr>
-          <w:rStyle w:val="Emphasis"/>
-          <w:rFonts w:cs="Helvetica"/>
-          <w:i w:val="0"/>
-          <w:shd w:val="clear" w:color="auto" w:fill="FFFFFF"/>
-        </w:rPr>
-        <w:t>.</w:t>
-      </w:r>
-      <w:r>
-        <w:rPr>
-          <w:rStyle w:val="Emphasis"/>
-          <w:rFonts w:cs="Helvetica"/>
-          <w:i w:val="0"/>
-          <w:shd w:val="clear" w:color="auto" w:fill="FFFFFF"/>
-        </w:rPr>
-        <w:t xml:space="preserve"> Essentially letting the agent know if it will incur a penalty for taking an action that would break the law</w:t>
+        <w:t>Again, this information will help the agent “learn” what traffic situations with other vehicles will cause it to incur a penalty.</w:t>
+      </w:r>
+      <w:r>
+        <w:rPr>
+          <w:rStyle w:val="Emphasis"/>
+          <w:rFonts w:cs="Helvetica"/>
+          <w:i w:val="0"/>
+          <w:shd w:val="clear" w:color="auto" w:fill="FFFFFF"/>
+        </w:rPr>
+        <w:t xml:space="preserve">  </w:t>
+      </w:r>
+      <w:r>
+        <w:rPr>
+          <w:rStyle w:val="Emphasis"/>
+          <w:rFonts w:cs="Helvetica"/>
+          <w:i w:val="0"/>
+          <w:shd w:val="clear" w:color="auto" w:fill="FFFFFF"/>
+        </w:rPr>
+        <w:t>This can be captured using `</w:t>
+      </w:r>
+      <w:r>
+        <w:t xml:space="preserve"> </w:t>
+      </w:r>
+      <w:proofErr w:type="spellStart"/>
+      <w:proofErr w:type="gramStart"/>
+      <w:r>
+        <w:rPr>
+          <w:rStyle w:val="Emphasis"/>
+          <w:rFonts w:cs="Helvetica"/>
+          <w:i w:val="0"/>
+          <w:shd w:val="clear" w:color="auto" w:fill="FFFFFF"/>
+        </w:rPr>
+        <w:t>self.env.sense</w:t>
+      </w:r>
+      <w:proofErr w:type="spellEnd"/>
+      <w:r>
+        <w:rPr>
+          <w:rStyle w:val="Emphasis"/>
+          <w:rFonts w:cs="Helvetica"/>
+          <w:i w:val="0"/>
+          <w:shd w:val="clear" w:color="auto" w:fill="FFFFFF"/>
+        </w:rPr>
+        <w:t>(</w:t>
+      </w:r>
+      <w:proofErr w:type="gramEnd"/>
+      <w:r>
+        <w:rPr>
+          <w:rStyle w:val="Emphasis"/>
+          <w:rFonts w:cs="Helvetica"/>
+          <w:i w:val="0"/>
+          <w:shd w:val="clear" w:color="auto" w:fill="FFFFFF"/>
+        </w:rPr>
+        <w:t>self)</w:t>
+      </w:r>
+      <w:r>
+        <w:rPr>
+          <w:rStyle w:val="Emphasis"/>
+          <w:rFonts w:cs="Helvetica"/>
+          <w:i w:val="0"/>
+          <w:shd w:val="clear" w:color="auto" w:fill="FFFFFF"/>
+        </w:rPr>
+        <w:t>`.</w:t>
       </w:r>
     </w:p>
     <w:p>
@@ -445,20 +544,10 @@
       <w:r>
         <w:rPr>
           <w:rStyle w:val="Emphasis"/>
-          <w:rFonts w:cs="Helvetica"/>
-          <w:i w:val="0"/>
-          <w:shd w:val="clear" w:color="auto" w:fill="FFFFFF"/>
-        </w:rPr>
-        <w:t>The potential actions for other cars at the ‘oncoming’, ‘left’, and ‘right’ positions at the current intersection</w:t>
-      </w:r>
-      <w:r>
-        <w:rPr>
-          <w:rStyle w:val="Emphasis"/>
-          <w:rFonts w:cs="Helvetica"/>
-          <w:i w:val="0"/>
-          <w:shd w:val="clear" w:color="auto" w:fill="FFFFFF"/>
-        </w:rPr>
-        <w:t xml:space="preserve"> </w:t>
+          <w:i w:val="0"/>
+          <w:iCs w:val="0"/>
+        </w:rPr>
+        <w:t>The delta distances between the current and target location in the X and Y directions</w:t>
       </w:r>
     </w:p>
     <w:p>
@@ -477,11 +566,75 @@
       <w:r>
         <w:rPr>
           <w:rStyle w:val="Emphasis"/>
-          <w:rFonts w:cs="Helvetica"/>
-          <w:i w:val="0"/>
-          <w:shd w:val="clear" w:color="auto" w:fill="FFFFFF"/>
-        </w:rPr>
-        <w:t>Again, this information will help the agent “learn” what traffic situations with other vehicles will cause it to incur a penalty.</w:t>
+          <w:i w:val="0"/>
+          <w:iCs w:val="0"/>
+        </w:rPr>
+        <w:t xml:space="preserve">This is very similar to the L1 distance, and could actually be used to compute the L1 distance.  This “learned” L1 distance can be used by the agent to determine how far it has to go until the target destination and compare it to how many time steps are left.  This might change the urgency of getting to the target destination and therefore the agents actions.  </w:t>
+      </w:r>
+    </w:p>
+    <w:p>
+      <w:pPr>
+        <w:pStyle w:val="ListParagraph"/>
+        <w:numPr>
+          <w:ilvl w:val="1"/>
+          <w:numId w:val="1"/>
+        </w:numPr>
+        <w:rPr>
+          <w:rStyle w:val="Emphasis"/>
+          <w:i w:val="0"/>
+          <w:iCs w:val="0"/>
+        </w:rPr>
+      </w:pPr>
+      <w:r>
+        <w:rPr>
+          <w:rStyle w:val="Emphasis"/>
+          <w:i w:val="0"/>
+          <w:iCs w:val="0"/>
+        </w:rPr>
+        <w:t xml:space="preserve">This also has the advantage of allowing the agent to make better guesses about what directions to go if the recommended </w:t>
+      </w:r>
+      <w:proofErr w:type="spellStart"/>
+      <w:r>
+        <w:rPr>
+          <w:rStyle w:val="Emphasis"/>
+          <w:i w:val="0"/>
+          <w:iCs w:val="0"/>
+        </w:rPr>
+        <w:t>next_waypoint</w:t>
+      </w:r>
+      <w:proofErr w:type="spellEnd"/>
+      <w:r>
+        <w:rPr>
+          <w:rStyle w:val="Emphasis"/>
+          <w:i w:val="0"/>
+          <w:iCs w:val="0"/>
+        </w:rPr>
+        <w:t xml:space="preserve"> action will cause penalties in the current time step.  For example, let’s assume I’m sitting at an intersection and the light is </w:t>
+      </w:r>
+      <w:r>
+        <w:rPr>
+          <w:rStyle w:val="Emphasis"/>
+          <w:i w:val="0"/>
+          <w:iCs w:val="0"/>
+        </w:rPr>
+        <w:lastRenderedPageBreak/>
+        <w:t xml:space="preserve">red and the recommended action is to go straight.  If I know that my target location is one block ahead and one block to the right from my current position/heading, it might make more sense to turn right now and left at the next intersection, instead of waiting for the light to turn green to go straight, </w:t>
+      </w:r>
+      <w:r>
+        <w:rPr>
+          <w:rStyle w:val="Emphasis"/>
+          <w:i w:val="0"/>
+          <w:iCs w:val="0"/>
+        </w:rPr>
+        <w:t>and then</w:t>
+      </w:r>
+      <w:r>
+        <w:rPr>
+          <w:rStyle w:val="Emphasis"/>
+          <w:i w:val="0"/>
+          <w:iCs w:val="0"/>
+        </w:rPr>
+        <w:t xml:space="preserve"> turn right.</w:t>
       </w:r>
     </w:p>
     <w:p>
@@ -500,10 +653,11 @@
       <w:r>
         <w:rPr>
           <w:rStyle w:val="Emphasis"/>
-          <w:i w:val="0"/>
-          <w:iCs w:val="0"/>
-        </w:rPr>
-        <w:t>The delta distances between the current and target location in the X and Y directions</w:t>
+          <w:rFonts w:cs="Helvetica"/>
+          <w:i w:val="0"/>
+          <w:shd w:val="clear" w:color="auto" w:fill="FFFFFF"/>
+        </w:rPr>
+        <w:t>Heading for primary agent</w:t>
       </w:r>
     </w:p>
     <w:p>
@@ -522,91 +676,68 @@
       <w:r>
         <w:rPr>
           <w:rStyle w:val="Emphasis"/>
-          <w:i w:val="0"/>
-          <w:iCs w:val="0"/>
-        </w:rPr>
-        <w:t>This is very similar to the L1 distance, and could actually be used to compute the L1 distance.  This “learned” L1 distance can be</w:t>
+          <w:rFonts w:cs="Helvetica"/>
+          <w:i w:val="0"/>
+          <w:shd w:val="clear" w:color="auto" w:fill="FFFFFF"/>
+        </w:rPr>
+        <w:t>In order for the logic in the 2</w:t>
+      </w:r>
+      <w:r>
+        <w:rPr>
+          <w:rStyle w:val="Emphasis"/>
+          <w:rFonts w:cs="Helvetica"/>
+          <w:i w:val="0"/>
+          <w:shd w:val="clear" w:color="auto" w:fill="FFFFFF"/>
+          <w:vertAlign w:val="superscript"/>
+        </w:rPr>
+        <w:t>nd</w:t>
+      </w:r>
+      <w:r>
+        <w:rPr>
+          <w:rStyle w:val="Emphasis"/>
+          <w:rFonts w:cs="Helvetica"/>
+          <w:i w:val="0"/>
+          <w:shd w:val="clear" w:color="auto" w:fill="FFFFFF"/>
+        </w:rPr>
+        <w:t xml:space="preserve"> reason for </w:t>
       </w:r>
       <w:bookmarkStart w:id="0" w:name="_GoBack"/>
       <w:bookmarkEnd w:id="0"/>
       <w:r>
         <w:rPr>
           <w:rStyle w:val="Emphasis"/>
-          <w:i w:val="0"/>
-          <w:iCs w:val="0"/>
-        </w:rPr>
-        <w:t xml:space="preserve"> used by the agent to determine how far it has to go until the target destination and compare it to how many time steps are left.  This might change the urgency of getting to the target destination and therefore the agents actions.  </w:t>
-      </w:r>
-    </w:p>
-    <w:p>
-      <w:pPr>
-        <w:pStyle w:val="ListParagraph"/>
-        <w:numPr>
-          <w:ilvl w:val="1"/>
-          <w:numId w:val="1"/>
-        </w:numPr>
-        <w:rPr>
-          <w:rStyle w:val="Emphasis"/>
-          <w:i w:val="0"/>
-          <w:iCs w:val="0"/>
-        </w:rPr>
-      </w:pPr>
-      <w:r>
-        <w:rPr>
-          <w:rStyle w:val="Emphasis"/>
-          <w:i w:val="0"/>
-          <w:iCs w:val="0"/>
-        </w:rPr>
-        <w:lastRenderedPageBreak/>
-        <w:t xml:space="preserve">This also has the advantage of allowing the agent to make better guesses about what directions to go if the recommended </w:t>
-      </w:r>
-      <w:proofErr w:type="spellStart"/>
-      <w:r>
-        <w:rPr>
-          <w:rStyle w:val="Emphasis"/>
-          <w:i w:val="0"/>
-          <w:iCs w:val="0"/>
-        </w:rPr>
-        <w:t>next_waypoint</w:t>
-      </w:r>
-      <w:proofErr w:type="spellEnd"/>
-      <w:r>
-        <w:rPr>
-          <w:rStyle w:val="Emphasis"/>
-          <w:i w:val="0"/>
-          <w:iCs w:val="0"/>
-        </w:rPr>
-        <w:t xml:space="preserve"> action will cause penalties in the current time step.  For example, let’s assume I’m sitting at an intersection and the light is red and the recommended action is to go straight.  If I know that my target location is one block ahead and one block to the right from my current position/heading, it might make more sense to turn right now and left at the next intersection, instead of waiting for the light to turn green to go straight, </w:t>
-      </w:r>
-      <w:proofErr w:type="gramStart"/>
-      <w:r>
-        <w:rPr>
-          <w:rStyle w:val="Emphasis"/>
-          <w:i w:val="0"/>
-          <w:iCs w:val="0"/>
-        </w:rPr>
-        <w:t>then</w:t>
-      </w:r>
-      <w:proofErr w:type="gramEnd"/>
-      <w:r>
-        <w:rPr>
-          <w:rStyle w:val="Emphasis"/>
-          <w:i w:val="0"/>
-          <w:iCs w:val="0"/>
-        </w:rPr>
-        <w:t xml:space="preserve"> turn right.</w:t>
-      </w:r>
-    </w:p>
-    <w:p>
-      <w:pPr>
-        <w:pStyle w:val="ListParagraph"/>
-        <w:ind w:left="360"/>
-        <w:rPr>
-          <w:rStyle w:val="Emphasis"/>
-          <w:i w:val="0"/>
-          <w:iCs w:val="0"/>
-        </w:rPr>
-      </w:pPr>
+          <w:rFonts w:cs="Helvetica"/>
+          <w:i w:val="0"/>
+          <w:shd w:val="clear" w:color="auto" w:fill="FFFFFF"/>
+        </w:rPr>
+        <w:t>delta X and Y distances above to work, you would need to know the current hea</w:t>
+      </w:r>
+      <w:r>
+        <w:rPr>
+          <w:rStyle w:val="Emphasis"/>
+          <w:rFonts w:cs="Helvetica"/>
+          <w:i w:val="0"/>
+          <w:shd w:val="clear" w:color="auto" w:fill="FFFFFF"/>
+        </w:rPr>
+        <w:t xml:space="preserve">ding of the vehicle.  So, this </w:t>
+      </w:r>
+      <w:r>
+        <w:rPr>
+          <w:rStyle w:val="Emphasis"/>
+          <w:rFonts w:cs="Helvetica"/>
+          <w:i w:val="0"/>
+          <w:shd w:val="clear" w:color="auto" w:fill="FFFFFF"/>
+        </w:rPr>
+        <w:t>will get added to allow for this “learning” to take place.</w:t>
+      </w:r>
+      <w:r>
+        <w:rPr>
+          <w:rStyle w:val="Emphasis"/>
+          <w:i w:val="0"/>
+          <w:iCs w:val="0"/>
+        </w:rPr>
+        <w:t xml:space="preserve"> </w:t>
+      </w:r>
     </w:p>
     <w:sectPr>
       <w:pgSz w:w="12240" w:h="15840"/>

</xml_diff>

<commit_message>
docs: Optimize alpha & gamma for smartcab and complete report for submission
</commit_message>
<xml_diff>
--- a/smartcab/smartcab_report.docx
+++ b/smartcab/smartcab_report.docx
@@ -4,19 +4,68 @@
   <w:body>
     <w:p>
       <w:pPr>
-        <w:rPr>
-          <w:rStyle w:val="Emphasis"/>
-          <w:rFonts w:cs="Helvetica"/>
-          <w:shd w:val="clear" w:color="auto" w:fill="FFFFFF"/>
-        </w:rPr>
-      </w:pPr>
-      <w:r>
-        <w:rPr>
-          <w:rStyle w:val="Emphasis"/>
-          <w:rFonts w:cs="Helvetica"/>
-          <w:shd w:val="clear" w:color="auto" w:fill="FFFFFF"/>
-        </w:rPr>
-        <w:t>In your report, mention what you see in the agent’s behavior. Does it eventually make it to the target location?</w:t>
+        <w:pStyle w:val="Heading1"/>
+        <w:rPr>
+          <w:rStyle w:val="Emphasis"/>
+          <w:rFonts w:cs="Helvetica"/>
+          <w:i w:val="0"/>
+          <w:shd w:val="clear" w:color="auto" w:fill="FFFFFF"/>
+        </w:rPr>
+      </w:pPr>
+      <w:r>
+        <w:rPr>
+          <w:rStyle w:val="Emphasis"/>
+          <w:rFonts w:cs="Helvetica"/>
+          <w:i w:val="0"/>
+          <w:shd w:val="clear" w:color="auto" w:fill="FFFFFF"/>
+        </w:rPr>
+        <w:t xml:space="preserve">Machine Learning Engineer Nanodegree </w:t>
+      </w:r>
+      <w:proofErr w:type="spellStart"/>
+      <w:r>
+        <w:rPr>
+          <w:rStyle w:val="Emphasis"/>
+          <w:rFonts w:cs="Helvetica"/>
+          <w:i w:val="0"/>
+          <w:shd w:val="clear" w:color="auto" w:fill="FFFFFF"/>
+        </w:rPr>
+        <w:t>Smartcab</w:t>
+      </w:r>
+      <w:proofErr w:type="spellEnd"/>
+      <w:r>
+        <w:rPr>
+          <w:rStyle w:val="Emphasis"/>
+          <w:rFonts w:cs="Helvetica"/>
+          <w:i w:val="0"/>
+          <w:shd w:val="clear" w:color="auto" w:fill="FFFFFF"/>
+        </w:rPr>
+        <w:t xml:space="preserve"> Q-learning Report</w:t>
+      </w:r>
+    </w:p>
+    <w:p/>
+    <w:p>
+      <w:pPr>
+        <w:rPr>
+          <w:rStyle w:val="Emphasis"/>
+          <w:rFonts w:cs="Helvetica"/>
+          <w:shd w:val="clear" w:color="auto" w:fill="FFFFFF"/>
+        </w:rPr>
+      </w:pPr>
+      <w:r>
+        <w:rPr>
+          <w:rStyle w:val="Emphasis"/>
+          <w:rFonts w:cs="Helvetica"/>
+          <w:shd w:val="clear" w:color="auto" w:fill="FFFFFF"/>
+        </w:rPr>
+        <w:t>M</w:t>
+      </w:r>
+      <w:r>
+        <w:rPr>
+          <w:rStyle w:val="Emphasis"/>
+          <w:rFonts w:cs="Helvetica"/>
+          <w:shd w:val="clear" w:color="auto" w:fill="FFFFFF"/>
+        </w:rPr>
+        <w:t>ention what you see in the agent’s behavior. Does it eventually make it to the target location?</w:t>
       </w:r>
     </w:p>
     <w:p>
@@ -203,11 +252,18 @@
       <w:r>
         <w:rPr>
           <w:rStyle w:val="Emphasis"/>
-          <w:rFonts w:cs="Helvetica"/>
-          <w:i w:val="0"/>
-          <w:shd w:val="clear" w:color="auto" w:fill="FFFFFF"/>
-        </w:rPr>
-        <w:t>Time steps left until the deadline</w:t>
+          <w:i w:val="0"/>
+          <w:iCs w:val="0"/>
+        </w:rPr>
+        <w:t xml:space="preserve">Light </w:t>
+      </w:r>
+      <w:r>
+        <w:rPr>
+          <w:rStyle w:val="Emphasis"/>
+          <w:i w:val="0"/>
+          <w:iCs w:val="0"/>
+        </w:rPr>
+        <w:t>status at the intersection</w:t>
       </w:r>
     </w:p>
     <w:p>
@@ -230,26 +286,75 @@
           <w:i w:val="0"/>
           <w:shd w:val="clear" w:color="auto" w:fill="FFFFFF"/>
         </w:rPr>
-        <w:t>This gives information about how many time steps are left before the agent might incur a penalty for not arriving in time.  This might change incentives and therefore decisions for the agent when the time steps until the deadline is getting closer to zero</w:t>
-      </w:r>
-      <w:r>
-        <w:rPr>
-          <w:rStyle w:val="Emphasis"/>
-          <w:rFonts w:cs="Helvetica"/>
-          <w:i w:val="0"/>
-          <w:shd w:val="clear" w:color="auto" w:fill="FFFFFF"/>
-        </w:rPr>
-        <w:t>. `</w:t>
+        <w:t>This</w:t>
+      </w:r>
+      <w:r>
+        <w:rPr>
+          <w:rStyle w:val="Emphasis"/>
+          <w:rFonts w:cs="Helvetica"/>
+          <w:i w:val="0"/>
+          <w:shd w:val="clear" w:color="auto" w:fill="FFFFFF"/>
+        </w:rPr>
+        <w:t xml:space="preserve"> </w:t>
+      </w:r>
+      <w:r>
+        <w:rPr>
+          <w:rStyle w:val="Emphasis"/>
+          <w:rFonts w:cs="Helvetica"/>
+          <w:i w:val="0"/>
+          <w:shd w:val="clear" w:color="auto" w:fill="FFFFFF"/>
+        </w:rPr>
+        <w:t xml:space="preserve">will help the agent </w:t>
+      </w:r>
+      <w:r>
+        <w:rPr>
+          <w:rStyle w:val="Emphasis"/>
+          <w:rFonts w:cs="Helvetica"/>
+          <w:i w:val="0"/>
+          <w:shd w:val="clear" w:color="auto" w:fill="FFFFFF"/>
+        </w:rPr>
+        <w:t>“learn”</w:t>
+      </w:r>
+      <w:r>
+        <w:rPr>
+          <w:rStyle w:val="Emphasis"/>
+          <w:rFonts w:cs="Helvetica"/>
+          <w:i w:val="0"/>
+          <w:shd w:val="clear" w:color="auto" w:fill="FFFFFF"/>
+        </w:rPr>
+        <w:t xml:space="preserve"> if it will be legal to take an action during the current time step</w:t>
+      </w:r>
+      <w:r>
+        <w:rPr>
+          <w:rStyle w:val="Emphasis"/>
+          <w:rFonts w:cs="Helvetica"/>
+          <w:i w:val="0"/>
+          <w:shd w:val="clear" w:color="auto" w:fill="FFFFFF"/>
+        </w:rPr>
+        <w:t>. Essentially letting the agent know if it will incur a penalty for taking an action that would break the law</w:t>
+      </w:r>
+      <w:r>
+        <w:rPr>
+          <w:rStyle w:val="Emphasis"/>
+          <w:rFonts w:cs="Helvetica"/>
+          <w:i w:val="0"/>
+          <w:shd w:val="clear" w:color="auto" w:fill="FFFFFF"/>
+        </w:rPr>
+        <w:t>.  This can be captured using `</w:t>
+      </w:r>
+      <w:r>
+        <w:t xml:space="preserve"> </w:t>
       </w:r>
       <w:proofErr w:type="spellStart"/>
-      <w:r>
-        <w:rPr>
-          <w:rStyle w:val="Emphasis"/>
-          <w:rFonts w:cs="Helvetica"/>
-          <w:i w:val="0"/>
-          <w:shd w:val="clear" w:color="auto" w:fill="FFFFFF"/>
-        </w:rPr>
-        <w:t>self.env.get_deadline</w:t>
+      <w:proofErr w:type="gramStart"/>
+      <w:r>
+        <w:rPr>
+          <w:rStyle w:val="Emphasis"/>
+          <w:rFonts w:cs="Helvetica"/>
+          <w:i w:val="0"/>
+          <w:shd w:val="clear" w:color="auto" w:fill="FFFFFF"/>
+        </w:rPr>
+        <w:t>self.env.sense</w:t>
       </w:r>
       <w:proofErr w:type="spellEnd"/>
       <w:r>
@@ -259,16 +364,26 @@
           <w:i w:val="0"/>
           <w:shd w:val="clear" w:color="auto" w:fill="FFFFFF"/>
         </w:rPr>
-        <w:t>(self)</w:t>
-      </w:r>
-      <w:r>
-        <w:rPr>
-          <w:rStyle w:val="Emphasis"/>
-          <w:rFonts w:cs="Helvetica"/>
-          <w:i w:val="0"/>
-          <w:shd w:val="clear" w:color="auto" w:fill="FFFFFF"/>
-        </w:rPr>
-        <w:t>`</w:t>
+        <w:t>(</w:t>
+      </w:r>
+      <w:proofErr w:type="gramEnd"/>
+      <w:r>
+        <w:rPr>
+          <w:rStyle w:val="Emphasis"/>
+          <w:rFonts w:cs="Helvetica"/>
+          <w:i w:val="0"/>
+          <w:shd w:val="clear" w:color="auto" w:fill="FFFFFF"/>
+        </w:rPr>
+        <w:t>self)</w:t>
+      </w:r>
+      <w:r>
+        <w:rPr>
+          <w:rStyle w:val="Emphasis"/>
+          <w:rFonts w:cs="Helvetica"/>
+          <w:i w:val="0"/>
+          <w:shd w:val="clear" w:color="auto" w:fill="FFFFFF"/>
+        </w:rPr>
+        <w:t>`.</w:t>
       </w:r>
     </w:p>
     <w:p>
@@ -287,18 +402,11 @@
       <w:r>
         <w:rPr>
           <w:rStyle w:val="Emphasis"/>
-          <w:i w:val="0"/>
-          <w:iCs w:val="0"/>
-        </w:rPr>
-        <w:t xml:space="preserve">Light </w:t>
-      </w:r>
-      <w:r>
-        <w:rPr>
-          <w:rStyle w:val="Emphasis"/>
-          <w:i w:val="0"/>
-          <w:iCs w:val="0"/>
-        </w:rPr>
-        <w:t>status at the intersection</w:t>
+          <w:rFonts w:cs="Helvetica"/>
+          <w:i w:val="0"/>
+          <w:shd w:val="clear" w:color="auto" w:fill="FFFFFF"/>
+        </w:rPr>
+        <w:t>The potential actions for other cars at the ‘oncoming’, ‘left’, and ‘right’ positions at the current intersection</w:t>
       </w:r>
     </w:p>
     <w:p>
@@ -321,61 +429,25 @@
           <w:i w:val="0"/>
           <w:shd w:val="clear" w:color="auto" w:fill="FFFFFF"/>
         </w:rPr>
-        <w:t>This</w:t>
-      </w:r>
-      <w:r>
-        <w:rPr>
-          <w:rStyle w:val="Emphasis"/>
-          <w:rFonts w:cs="Helvetica"/>
-          <w:i w:val="0"/>
-          <w:shd w:val="clear" w:color="auto" w:fill="FFFFFF"/>
-        </w:rPr>
-        <w:t xml:space="preserve"> </w:t>
-      </w:r>
-      <w:r>
-        <w:rPr>
-          <w:rStyle w:val="Emphasis"/>
-          <w:rFonts w:cs="Helvetica"/>
-          <w:i w:val="0"/>
-          <w:shd w:val="clear" w:color="auto" w:fill="FFFFFF"/>
-        </w:rPr>
-        <w:t xml:space="preserve">will help the agent </w:t>
-      </w:r>
-      <w:r>
-        <w:rPr>
-          <w:rStyle w:val="Emphasis"/>
-          <w:rFonts w:cs="Helvetica"/>
-          <w:i w:val="0"/>
-          <w:shd w:val="clear" w:color="auto" w:fill="FFFFFF"/>
-        </w:rPr>
-        <w:t>“learn”</w:t>
-      </w:r>
-      <w:r>
-        <w:rPr>
-          <w:rStyle w:val="Emphasis"/>
-          <w:rFonts w:cs="Helvetica"/>
-          <w:i w:val="0"/>
-          <w:shd w:val="clear" w:color="auto" w:fill="FFFFFF"/>
-        </w:rPr>
-        <w:t xml:space="preserve"> if it will be legal to take an action during the current time step</w:t>
-      </w:r>
-      <w:r>
-        <w:rPr>
-          <w:rStyle w:val="Emphasis"/>
-          <w:rFonts w:cs="Helvetica"/>
-          <w:i w:val="0"/>
-          <w:shd w:val="clear" w:color="auto" w:fill="FFFFFF"/>
-        </w:rPr>
-        <w:t>. Essentially letting the agent know if it will incur a penalty for taking an action that would break the law</w:t>
-      </w:r>
-      <w:r>
-        <w:rPr>
-          <w:rStyle w:val="Emphasis"/>
-          <w:rFonts w:cs="Helvetica"/>
-          <w:i w:val="0"/>
-          <w:shd w:val="clear" w:color="auto" w:fill="FFFFFF"/>
-        </w:rPr>
-        <w:t>.  This can be captured using `</w:t>
+        <w:t>T</w:t>
+      </w:r>
+      <w:r>
+        <w:rPr>
+          <w:rStyle w:val="Emphasis"/>
+          <w:rFonts w:cs="Helvetica"/>
+          <w:i w:val="0"/>
+          <w:shd w:val="clear" w:color="auto" w:fill="FFFFFF"/>
+        </w:rPr>
+        <w:t>his information will help the agent “learn” what traffic situations with other vehicles will cause it to incur a penalty.</w:t>
+      </w:r>
+      <w:r>
+        <w:rPr>
+          <w:rStyle w:val="Emphasis"/>
+          <w:rFonts w:cs="Helvetica"/>
+          <w:i w:val="0"/>
+          <w:shd w:val="clear" w:color="auto" w:fill="FFFFFF"/>
+        </w:rPr>
+        <w:t xml:space="preserve">  This can be captured using `</w:t>
       </w:r>
       <w:r>
         <w:t xml:space="preserve"> </w:t>
@@ -441,7 +513,7 @@
           <w:i w:val="0"/>
           <w:shd w:val="clear" w:color="auto" w:fill="FFFFFF"/>
         </w:rPr>
-        <w:t>The potential actions for other cars at the ‘oncoming’, ‘left’, and ‘right’ positions at the current intersection</w:t>
+        <w:t>I thought that I might want to include several other items like time left, heading, L1 distance to target destination, etc. but I realized I should NOT include these parameters.  Here are some reasons why.</w:t>
       </w:r>
     </w:p>
     <w:p>
@@ -464,90 +536,7 @@
           <w:i w:val="0"/>
           <w:shd w:val="clear" w:color="auto" w:fill="FFFFFF"/>
         </w:rPr>
-        <w:t>Again, this information will help the agent “learn” what traffic situations with other vehicles will cause it to incur a penalty.</w:t>
-      </w:r>
-      <w:r>
-        <w:rPr>
-          <w:rStyle w:val="Emphasis"/>
-          <w:rFonts w:cs="Helvetica"/>
-          <w:i w:val="0"/>
-          <w:shd w:val="clear" w:color="auto" w:fill="FFFFFF"/>
-        </w:rPr>
-        <w:t xml:space="preserve">  </w:t>
-      </w:r>
-      <w:r>
-        <w:rPr>
-          <w:rStyle w:val="Emphasis"/>
-          <w:rFonts w:cs="Helvetica"/>
-          <w:i w:val="0"/>
-          <w:shd w:val="clear" w:color="auto" w:fill="FFFFFF"/>
-        </w:rPr>
-        <w:t>This can be captured using `</w:t>
-      </w:r>
-      <w:r>
-        <w:t xml:space="preserve"> </w:t>
-      </w:r>
-      <w:proofErr w:type="spellStart"/>
-      <w:proofErr w:type="gramStart"/>
-      <w:r>
-        <w:rPr>
-          <w:rStyle w:val="Emphasis"/>
-          <w:rFonts w:cs="Helvetica"/>
-          <w:i w:val="0"/>
-          <w:shd w:val="clear" w:color="auto" w:fill="FFFFFF"/>
-        </w:rPr>
-        <w:t>self.env.sense</w:t>
-      </w:r>
-      <w:proofErr w:type="spellEnd"/>
-      <w:r>
-        <w:rPr>
-          <w:rStyle w:val="Emphasis"/>
-          <w:rFonts w:cs="Helvetica"/>
-          <w:i w:val="0"/>
-          <w:shd w:val="clear" w:color="auto" w:fill="FFFFFF"/>
-        </w:rPr>
-        <w:t>(</w:t>
-      </w:r>
-      <w:proofErr w:type="gramEnd"/>
-      <w:r>
-        <w:rPr>
-          <w:rStyle w:val="Emphasis"/>
-          <w:rFonts w:cs="Helvetica"/>
-          <w:i w:val="0"/>
-          <w:shd w:val="clear" w:color="auto" w:fill="FFFFFF"/>
-        </w:rPr>
-        <w:t>self)</w:t>
-      </w:r>
-      <w:r>
-        <w:rPr>
-          <w:rStyle w:val="Emphasis"/>
-          <w:rFonts w:cs="Helvetica"/>
-          <w:i w:val="0"/>
-          <w:shd w:val="clear" w:color="auto" w:fill="FFFFFF"/>
-        </w:rPr>
-        <w:t>`.</w:t>
-      </w:r>
-    </w:p>
-    <w:p>
-      <w:pPr>
-        <w:pStyle w:val="ListParagraph"/>
-        <w:numPr>
-          <w:ilvl w:val="0"/>
-          <w:numId w:val="1"/>
-        </w:numPr>
-        <w:rPr>
-          <w:rStyle w:val="Emphasis"/>
-          <w:i w:val="0"/>
-          <w:iCs w:val="0"/>
-        </w:rPr>
-      </w:pPr>
-      <w:r>
-        <w:rPr>
-          <w:rStyle w:val="Emphasis"/>
-          <w:i w:val="0"/>
-          <w:iCs w:val="0"/>
-        </w:rPr>
-        <w:t>The delta distances between the current and target location in the X and Y directions</w:t>
+        <w:t xml:space="preserve">Adding these items to the state would make the Q matrix very large and would make it more difficult for the agent to learn.  </w:t>
       </w:r>
     </w:p>
     <w:p>
@@ -566,10 +555,11 @@
       <w:r>
         <w:rPr>
           <w:rStyle w:val="Emphasis"/>
-          <w:i w:val="0"/>
-          <w:iCs w:val="0"/>
-        </w:rPr>
-        <w:t xml:space="preserve">This is very similar to the L1 distance, and could actually be used to compute the L1 distance.  This “learned” L1 distance can be used by the agent to determine how far it has to go until the target destination and compare it to how many time steps are left.  This might change the urgency of getting to the target destination and therefore the agents actions.  </w:t>
+          <w:rFonts w:cs="Helvetica"/>
+          <w:i w:val="0"/>
+          <w:shd w:val="clear" w:color="auto" w:fill="FFFFFF"/>
+        </w:rPr>
+        <w:t xml:space="preserve">When I inspected the code for the environment, I realized that based on the largest red light delay possible at an intersection, the time limit is always large enough that an agent can reach the target if it follows the planner’s recommendations and doesn’t break the law.  </w:t>
       </w:r>
     </w:p>
     <w:p>
@@ -588,156 +578,436 @@
       <w:r>
         <w:rPr>
           <w:rStyle w:val="Emphasis"/>
-          <w:i w:val="0"/>
-          <w:iCs w:val="0"/>
-        </w:rPr>
-        <w:t xml:space="preserve">This also has the advantage of allowing the agent to make better guesses about what directions to go if the recommended </w:t>
-      </w:r>
-      <w:proofErr w:type="spellStart"/>
-      <w:r>
-        <w:rPr>
-          <w:rStyle w:val="Emphasis"/>
-          <w:i w:val="0"/>
-          <w:iCs w:val="0"/>
-        </w:rPr>
-        <w:t>next_waypoint</w:t>
-      </w:r>
-      <w:proofErr w:type="spellEnd"/>
-      <w:r>
-        <w:rPr>
-          <w:rStyle w:val="Emphasis"/>
-          <w:i w:val="0"/>
-          <w:iCs w:val="0"/>
-        </w:rPr>
-        <w:t xml:space="preserve"> action will cause penalties in the current time step.  For example, let’s assume I’m sitting at an intersection and the light is </w:t>
-      </w:r>
-      <w:r>
-        <w:rPr>
-          <w:rStyle w:val="Emphasis"/>
-          <w:i w:val="0"/>
-          <w:iCs w:val="0"/>
+          <w:rFonts w:cs="Helvetica"/>
+          <w:i w:val="0"/>
+          <w:shd w:val="clear" w:color="auto" w:fill="FFFFFF"/>
         </w:rPr>
         <w:lastRenderedPageBreak/>
-        <w:t xml:space="preserve">red and the recommended action is to go straight.  If I know that my target location is one block ahead and one block to the right from my current position/heading, it might make more sense to turn right now and left at the next intersection, instead of waiting for the light to turn green to go straight, </w:t>
-      </w:r>
-      <w:r>
-        <w:rPr>
-          <w:rStyle w:val="Emphasis"/>
-          <w:i w:val="0"/>
-          <w:iCs w:val="0"/>
-        </w:rPr>
-        <w:t>and then</w:t>
-      </w:r>
-      <w:r>
-        <w:rPr>
-          <w:rStyle w:val="Emphasis"/>
-          <w:i w:val="0"/>
-          <w:iCs w:val="0"/>
-        </w:rPr>
-        <w:t xml:space="preserve"> turn right.</w:t>
-      </w:r>
-    </w:p>
-    <w:p>
-      <w:pPr>
-        <w:pStyle w:val="ListParagraph"/>
-        <w:numPr>
-          <w:ilvl w:val="0"/>
-          <w:numId w:val="1"/>
-        </w:numPr>
-        <w:rPr>
-          <w:rStyle w:val="Emphasis"/>
-          <w:i w:val="0"/>
-          <w:iCs w:val="0"/>
-        </w:rPr>
-      </w:pPr>
-      <w:r>
-        <w:rPr>
-          <w:rStyle w:val="Emphasis"/>
-          <w:rFonts w:cs="Helvetica"/>
-          <w:i w:val="0"/>
-          <w:shd w:val="clear" w:color="auto" w:fill="FFFFFF"/>
-        </w:rPr>
-        <w:t>Heading for primary agent</w:t>
-      </w:r>
-    </w:p>
-    <w:p>
-      <w:pPr>
-        <w:pStyle w:val="ListParagraph"/>
-        <w:numPr>
-          <w:ilvl w:val="1"/>
-          <w:numId w:val="1"/>
-        </w:numPr>
-        <w:rPr>
-          <w:rStyle w:val="Emphasis"/>
-          <w:i w:val="0"/>
-          <w:iCs w:val="0"/>
-        </w:rPr>
-      </w:pPr>
-      <w:r>
-        <w:rPr>
-          <w:rStyle w:val="Emphasis"/>
-          <w:rFonts w:cs="Helvetica"/>
-          <w:i w:val="0"/>
-          <w:shd w:val="clear" w:color="auto" w:fill="FFFFFF"/>
-        </w:rPr>
-        <w:t>In order for the logic in the 2</w:t>
-      </w:r>
-      <w:r>
-        <w:rPr>
-          <w:rStyle w:val="Emphasis"/>
-          <w:rFonts w:cs="Helvetica"/>
-          <w:i w:val="0"/>
-          <w:shd w:val="clear" w:color="auto" w:fill="FFFFFF"/>
+        <w:t xml:space="preserve">The smart cab is not getting rewarded for getting to the target destination faster than the time limit.  If it sits at a red line, for 5 time periods, it gets 5 reward points.  This is much like a taxi in real life.  In real life, a cab driver has no incentive to get to the destination faster, unless he thinks he’ll get a tip for doing so.  Perhaps if this simulation modeled this </w:t>
+      </w:r>
+      <w:r>
+        <w:rPr>
+          <w:rStyle w:val="Emphasis"/>
+          <w:rFonts w:cs="Helvetica"/>
+          <w:i w:val="0"/>
+          <w:shd w:val="clear" w:color="auto" w:fill="FFFFFF"/>
+        </w:rPr>
+        <w:t xml:space="preserve">customer </w:t>
+      </w:r>
+      <w:r>
+        <w:rPr>
+          <w:rStyle w:val="Emphasis"/>
+          <w:rFonts w:cs="Helvetica"/>
+          <w:i w:val="0"/>
+          <w:shd w:val="clear" w:color="auto" w:fill="FFFFFF"/>
+        </w:rPr>
+        <w:t>tipping phenomena, it would be more realistic and there would be an incentive to get to the destination faster.  So, with the simulation the way it is, I determined that there was no need to add this extra complexity in order to get to the target faster.</w:t>
+      </w:r>
+    </w:p>
+    <w:p>
+      <w:pPr>
+        <w:rPr>
+          <w:rStyle w:val="Emphasis"/>
+          <w:iCs w:val="0"/>
+        </w:rPr>
+      </w:pPr>
+      <w:r>
+        <w:rPr>
+          <w:rStyle w:val="Emphasis"/>
+          <w:iCs w:val="0"/>
+        </w:rPr>
+        <w:t>What changes do you notice in the agent’s behavior?</w:t>
+      </w:r>
+    </w:p>
+    <w:p>
+      <w:pPr>
+        <w:rPr>
+          <w:rStyle w:val="Emphasis"/>
+          <w:i w:val="0"/>
+          <w:iCs w:val="0"/>
+        </w:rPr>
+      </w:pPr>
+      <w:r>
+        <w:rPr>
+          <w:rStyle w:val="Emphasis"/>
+          <w:i w:val="0"/>
+          <w:iCs w:val="0"/>
+        </w:rPr>
+        <w:t>Originally, I set the default values in the Q learning matrix to be equal to random numbers.  I couldn’t set them equal to 0, because the agent would get confused because the maximum Q values for any state were all 0.  The first action in my list of possible actions was ‘None’, so it would just sit there doing nothing.  To get past this problem, I initialized the Q learning matrix with random values between 0 and 10.  After that the agent would move and started “learning”.  Its motions were very erratic (caused by the random values in the Q learning matrix).  It would get into weird patterns where it would turn right 4+ times in a row, etc. However, I did notice that the penalties incurred for breaking the law, or crashing into other cars decreased over time even though the route(s) taken were not very efficient.  Even the routes taken though, did start to look better as trials went on.</w:t>
+      </w:r>
+    </w:p>
+    <w:p>
+      <w:pPr>
+        <w:rPr>
+          <w:rStyle w:val="Emphasis"/>
+          <w:iCs w:val="0"/>
+        </w:rPr>
+      </w:pPr>
+      <w:r>
+        <w:rPr>
+          <w:rStyle w:val="Emphasis"/>
+          <w:iCs w:val="0"/>
+        </w:rPr>
+        <w:t>Report what changes you made to your basic implementation of Q-Learning to achieve the final version of the agent. How well does it perform?</w:t>
+      </w:r>
+    </w:p>
+    <w:p>
+      <w:pPr>
+        <w:rPr>
+          <w:rStyle w:val="Emphasis"/>
+          <w:i w:val="0"/>
+          <w:iCs w:val="0"/>
+        </w:rPr>
+      </w:pPr>
+      <w:r>
+        <w:rPr>
+          <w:rStyle w:val="Emphasis"/>
+          <w:i w:val="0"/>
+          <w:iCs w:val="0"/>
+        </w:rPr>
+        <w:t>The biggest change I made was setting the default values in the Q learning matrix for the planner recommended actions to be equal to 3.5, and all other values to 0.  I did this to give the agent a starting preference to follow the planner’s recommendations</w:t>
+      </w:r>
+      <w:r>
+        <w:rPr>
+          <w:rStyle w:val="Emphasis"/>
+          <w:i w:val="0"/>
+          <w:iCs w:val="0"/>
+        </w:rPr>
+        <w:t xml:space="preserve"> (consider this using my domain knowledge to improve learning)</w:t>
+      </w:r>
+      <w:r>
+        <w:rPr>
+          <w:rStyle w:val="Emphasis"/>
+          <w:i w:val="0"/>
+          <w:iCs w:val="0"/>
+        </w:rPr>
+        <w:t>.  At the beginning, this caused my agent to break some laws and incur penalties.  However, by the time the 100</w:t>
+      </w:r>
+      <w:r>
+        <w:rPr>
+          <w:rStyle w:val="Emphasis"/>
+          <w:i w:val="0"/>
+          <w:iCs w:val="0"/>
           <w:vertAlign w:val="superscript"/>
         </w:rPr>
-        <w:t>nd</w:t>
-      </w:r>
-      <w:r>
-        <w:rPr>
-          <w:rStyle w:val="Emphasis"/>
-          <w:rFonts w:cs="Helvetica"/>
-          <w:i w:val="0"/>
-          <w:shd w:val="clear" w:color="auto" w:fill="FFFFFF"/>
-        </w:rPr>
-        <w:t xml:space="preserve"> reason for </w:t>
+        <w:t>th</w:t>
+      </w:r>
+      <w:r>
+        <w:rPr>
+          <w:rStyle w:val="Emphasis"/>
+          <w:i w:val="0"/>
+          <w:iCs w:val="0"/>
+        </w:rPr>
+        <w:t xml:space="preserve"> and last trial was running, my agent was no longer getting any penalties for breaking the law.  The agent was also very efficient and going towards and reaching the target destination. </w:t>
+      </w:r>
+      <w:r>
+        <w:rPr>
+          <w:rStyle w:val="Emphasis"/>
+          <w:i w:val="0"/>
+          <w:iCs w:val="0"/>
+        </w:rPr>
+        <w:t>Using my arbitrarily selected values of alpha = 0.5 and gamma = 0.5 m</w:t>
+      </w:r>
+      <w:r>
+        <w:rPr>
+          <w:rStyle w:val="Emphasis"/>
+          <w:i w:val="0"/>
+          <w:iCs w:val="0"/>
+        </w:rPr>
+        <w:t xml:space="preserve">y net reward value </w:t>
+      </w:r>
+      <w:r>
+        <w:rPr>
+          <w:rStyle w:val="Emphasis"/>
+          <w:i w:val="0"/>
+          <w:iCs w:val="0"/>
+        </w:rPr>
+        <w:t>for</w:t>
+      </w:r>
+      <w:r>
+        <w:rPr>
+          <w:rStyle w:val="Emphasis"/>
+          <w:i w:val="0"/>
+          <w:iCs w:val="0"/>
+        </w:rPr>
+        <w:t xml:space="preserve"> 100 iterations was 2,773.</w:t>
+      </w:r>
+      <w:r>
+        <w:rPr>
+          <w:rStyle w:val="Emphasis"/>
+          <w:i w:val="0"/>
+          <w:iCs w:val="0"/>
+        </w:rPr>
+        <w:t xml:space="preserve">  I performed a grid search over this alpha and gamma design space (see figure below) and was able to improve this net reward to 3,021 by selecting alpha to be 0.8 and gamma to be 0.1.  </w:t>
       </w:r>
       <w:bookmarkStart w:id="0" w:name="_GoBack"/>
       <w:bookmarkEnd w:id="0"/>
-      <w:r>
-        <w:rPr>
-          <w:rStyle w:val="Emphasis"/>
-          <w:rFonts w:cs="Helvetica"/>
-          <w:i w:val="0"/>
-          <w:shd w:val="clear" w:color="auto" w:fill="FFFFFF"/>
-        </w:rPr>
-        <w:t>delta X and Y distances above to work, you would need to know the current hea</w:t>
-      </w:r>
-      <w:r>
-        <w:rPr>
-          <w:rStyle w:val="Emphasis"/>
-          <w:rFonts w:cs="Helvetica"/>
-          <w:i w:val="0"/>
-          <w:shd w:val="clear" w:color="auto" w:fill="FFFFFF"/>
-        </w:rPr>
-        <w:t xml:space="preserve">ding of the vehicle.  So, this </w:t>
-      </w:r>
-      <w:r>
-        <w:rPr>
-          <w:rStyle w:val="Emphasis"/>
-          <w:rFonts w:cs="Helvetica"/>
-          <w:i w:val="0"/>
-          <w:shd w:val="clear" w:color="auto" w:fill="FFFFFF"/>
-        </w:rPr>
-        <w:t>will get added to allow for this “learning” to take place.</w:t>
-      </w:r>
-      <w:r>
-        <w:rPr>
-          <w:rStyle w:val="Emphasis"/>
-          <w:i w:val="0"/>
-          <w:iCs w:val="0"/>
-        </w:rPr>
-        <w:t xml:space="preserve"> </w:t>
-      </w:r>
+    </w:p>
+    <w:p>
+      <w:pPr>
+        <w:rPr>
+          <w:rStyle w:val="Emphasis"/>
+          <w:i w:val="0"/>
+          <w:iCs w:val="0"/>
+        </w:rPr>
+      </w:pPr>
+      <w:r>
+        <w:lastRenderedPageBreak/>
+        <w:drawing>
+          <wp:inline distT="0" distB="0" distL="0" distR="0" wp14:anchorId="5017E94F" wp14:editId="405E5CF5">
+            <wp:extent cx="3982872" cy="2967487"/>
+            <wp:effectExtent l="0" t="0" r="0" b="4445"/>
+            <wp:docPr id="2" name="Picture 2"/>
+            <wp:cNvGraphicFramePr>
+              <a:graphicFrameLocks xmlns:a="http://schemas.openxmlformats.org/drawingml/2006/main" noChangeAspect="1"/>
+            </wp:cNvGraphicFramePr>
+            <a:graphic xmlns:a="http://schemas.openxmlformats.org/drawingml/2006/main">
+              <a:graphicData uri="http://schemas.openxmlformats.org/drawingml/2006/picture">
+                <pic:pic xmlns:pic="http://schemas.openxmlformats.org/drawingml/2006/picture">
+                  <pic:nvPicPr>
+                    <pic:cNvPr id="0" name="Picture 2"/>
+                    <pic:cNvPicPr>
+                      <a:picLocks noChangeAspect="1" noChangeArrowheads="1"/>
+                    </pic:cNvPicPr>
+                  </pic:nvPicPr>
+                  <pic:blipFill>
+                    <a:blip r:embed="rId6" cstate="print">
+                      <a:extLst>
+                        <a:ext uri="{28A0092B-C50C-407E-A947-70E740481C1C}">
+                          <a14:useLocalDpi xmlns:a14="http://schemas.microsoft.com/office/drawing/2010/main" val="0"/>
+                        </a:ext>
+                      </a:extLst>
+                    </a:blip>
+                    <a:srcRect/>
+                    <a:stretch>
+                      <a:fillRect/>
+                    </a:stretch>
+                  </pic:blipFill>
+                  <pic:spPr bwMode="auto">
+                    <a:xfrm>
+                      <a:off x="0" y="0"/>
+                      <a:ext cx="3988191" cy="2971450"/>
+                    </a:xfrm>
+                    <a:prstGeom prst="rect">
+                      <a:avLst/>
+                    </a:prstGeom>
+                    <a:noFill/>
+                    <a:ln>
+                      <a:noFill/>
+                    </a:ln>
+                  </pic:spPr>
+                </pic:pic>
+              </a:graphicData>
+            </a:graphic>
+          </wp:inline>
+        </w:drawing>
+      </w:r>
+    </w:p>
+    <w:p>
+      <w:pPr>
+        <w:rPr>
+          <w:rStyle w:val="Emphasis"/>
+          <w:i w:val="0"/>
+          <w:iCs w:val="0"/>
+        </w:rPr>
+      </w:pPr>
+      <w:r>
+        <w:rPr>
+          <w:rStyle w:val="Emphasis"/>
+          <w:i w:val="0"/>
+          <w:iCs w:val="0"/>
+        </w:rPr>
+        <w:t xml:space="preserve">Setting gamma to be very low makes sense in the scenario where I initiated the Q matrix to prefer the </w:t>
+      </w:r>
+      <w:proofErr w:type="spellStart"/>
+      <w:r>
+        <w:rPr>
+          <w:rStyle w:val="Emphasis"/>
+          <w:i w:val="0"/>
+          <w:iCs w:val="0"/>
+        </w:rPr>
+        <w:t>next_waypoint</w:t>
+      </w:r>
+      <w:proofErr w:type="spellEnd"/>
+      <w:r>
+        <w:rPr>
+          <w:rStyle w:val="Emphasis"/>
+          <w:i w:val="0"/>
+          <w:iCs w:val="0"/>
+        </w:rPr>
+        <w:t xml:space="preserve"> actions.  This low gamma helps the agent to learn when the </w:t>
+      </w:r>
+      <w:proofErr w:type="spellStart"/>
+      <w:r>
+        <w:rPr>
+          <w:rStyle w:val="Emphasis"/>
+          <w:i w:val="0"/>
+          <w:iCs w:val="0"/>
+        </w:rPr>
+        <w:t>next_waypoint</w:t>
+      </w:r>
+      <w:proofErr w:type="spellEnd"/>
+      <w:r>
+        <w:rPr>
+          <w:rStyle w:val="Emphasis"/>
+          <w:i w:val="0"/>
+          <w:iCs w:val="0"/>
+        </w:rPr>
+        <w:t xml:space="preserve"> gives a negative reward quickly.  This intuition comes from the equation “utility = R(</w:t>
+      </w:r>
+      <w:proofErr w:type="spellStart"/>
+      <w:r>
+        <w:rPr>
+          <w:rStyle w:val="Emphasis"/>
+          <w:i w:val="0"/>
+          <w:iCs w:val="0"/>
+        </w:rPr>
+        <w:t>s</w:t>
+      </w:r>
+      <w:proofErr w:type="gramStart"/>
+      <w:r>
+        <w:rPr>
+          <w:rStyle w:val="Emphasis"/>
+          <w:i w:val="0"/>
+          <w:iCs w:val="0"/>
+        </w:rPr>
+        <w:t>,a</w:t>
+      </w:r>
+      <w:proofErr w:type="spellEnd"/>
+      <w:proofErr w:type="gramEnd"/>
+      <w:r>
+        <w:rPr>
+          <w:rStyle w:val="Emphasis"/>
+          <w:i w:val="0"/>
+          <w:iCs w:val="0"/>
+        </w:rPr>
+        <w:t>) + gamma*max(Q(</w:t>
+      </w:r>
+      <w:proofErr w:type="spellStart"/>
+      <w:r>
+        <w:rPr>
+          <w:rStyle w:val="Emphasis"/>
+          <w:i w:val="0"/>
+          <w:iCs w:val="0"/>
+        </w:rPr>
+        <w:t>s’,a</w:t>
+      </w:r>
+      <w:proofErr w:type="spellEnd"/>
+      <w:r>
+        <w:rPr>
+          <w:rStyle w:val="Emphasis"/>
+          <w:i w:val="0"/>
+          <w:iCs w:val="0"/>
+        </w:rPr>
+        <w:t>’))”.  Having a higher alpha also has the same effect (learning from mistakes quickly).  Since the Q matrix update equation is “Q(</w:t>
+      </w:r>
+      <w:proofErr w:type="spellStart"/>
+      <w:r>
+        <w:rPr>
+          <w:rStyle w:val="Emphasis"/>
+          <w:i w:val="0"/>
+          <w:iCs w:val="0"/>
+        </w:rPr>
+        <w:t>s</w:t>
+      </w:r>
+      <w:proofErr w:type="gramStart"/>
+      <w:r>
+        <w:rPr>
+          <w:rStyle w:val="Emphasis"/>
+          <w:i w:val="0"/>
+          <w:iCs w:val="0"/>
+        </w:rPr>
+        <w:t>,a</w:t>
+      </w:r>
+      <w:proofErr w:type="spellEnd"/>
+      <w:proofErr w:type="gramEnd"/>
+      <w:r>
+        <w:rPr>
+          <w:rStyle w:val="Emphasis"/>
+          <w:i w:val="0"/>
+          <w:iCs w:val="0"/>
+        </w:rPr>
+        <w:t>) := (1-alpha) * Q(</w:t>
+      </w:r>
+      <w:proofErr w:type="spellStart"/>
+      <w:r>
+        <w:rPr>
+          <w:rStyle w:val="Emphasis"/>
+          <w:i w:val="0"/>
+          <w:iCs w:val="0"/>
+        </w:rPr>
+        <w:t>s,a</w:t>
+      </w:r>
+      <w:proofErr w:type="spellEnd"/>
+      <w:r>
+        <w:rPr>
+          <w:rStyle w:val="Emphasis"/>
+          <w:i w:val="0"/>
+          <w:iCs w:val="0"/>
+        </w:rPr>
+        <w:t xml:space="preserve">) + alpha*utility” a higher alpha takes information learned from the utility and overwrites the old Q matrix value much more quickly.  </w:t>
+      </w:r>
+    </w:p>
+    <w:p>
+      <w:pPr>
+        <w:rPr>
+          <w:rStyle w:val="Emphasis"/>
+          <w:i w:val="0"/>
+          <w:iCs w:val="0"/>
+        </w:rPr>
+      </w:pPr>
+      <w:r>
+        <w:rPr>
+          <w:rStyle w:val="Emphasis"/>
+          <w:i w:val="0"/>
+          <w:iCs w:val="0"/>
+        </w:rPr>
+        <w:t xml:space="preserve">The performance of the final learning agent algorithm is pretty close to optimal (see grid search plot above).  Within the given system and rewards, I think the cab learns very quickly and has a very high </w:t>
+      </w:r>
+      <w:proofErr w:type="spellStart"/>
+      <w:r>
+        <w:rPr>
+          <w:rStyle w:val="Emphasis"/>
+          <w:i w:val="0"/>
+          <w:iCs w:val="0"/>
+        </w:rPr>
+        <w:t>net_reward</w:t>
+      </w:r>
+      <w:proofErr w:type="spellEnd"/>
+      <w:r>
+        <w:rPr>
+          <w:rStyle w:val="Emphasis"/>
+          <w:i w:val="0"/>
+          <w:iCs w:val="0"/>
+        </w:rPr>
+        <w:t xml:space="preserve"> score over 100 iterations.  Also, by the end of the 100 iterations, it no longer makes any mistakes that give a negative reward (penalty).  This is an indication that the taxi cab is safe as well.</w:t>
+      </w:r>
+    </w:p>
+    <w:p>
+      <w:pPr>
+        <w:rPr>
+          <w:rStyle w:val="Emphasis"/>
+          <w:i w:val="0"/>
+          <w:iCs w:val="0"/>
+        </w:rPr>
+      </w:pPr>
+      <w:r>
+        <w:rPr>
+          <w:rStyle w:val="Emphasis"/>
+          <w:i w:val="0"/>
+          <w:iCs w:val="0"/>
+        </w:rPr>
+        <w:t xml:space="preserve">If the taxi cab driver tipping incentive problem, mentioned earlier, was added to the reward system, I would modify the state space to allow the cab to “learn” how to get to the destination as fast as possible.  The variables I would add to the state space have already been discussed.  </w:t>
+      </w:r>
+    </w:p>
+    <w:p>
+      <w:pPr>
+        <w:rPr>
+          <w:rStyle w:val="Emphasis"/>
+          <w:i w:val="0"/>
+          <w:iCs w:val="0"/>
+        </w:rPr>
+      </w:pPr>
     </w:p>
     <w:sectPr>
       <w:pgSz w:w="12240" w:h="15840"/>
@@ -1030,6 +1300,29 @@
     <w:name w:val="Normal"/>
     <w:qFormat/>
   </w:style>
+  <w:style w:type="paragraph" w:styleId="Heading1">
+    <w:name w:val="heading 1"/>
+    <w:basedOn w:val="Normal"/>
+    <w:next w:val="Normal"/>
+    <w:link w:val="Heading1Char"/>
+    <w:uiPriority w:val="9"/>
+    <w:qFormat/>
+    <w:rsid w:val="00E85BCD"/>
+    <w:pPr>
+      <w:keepNext/>
+      <w:keepLines/>
+      <w:spacing w:before="480" w:after="0"/>
+      <w:outlineLvl w:val="0"/>
+    </w:pPr>
+    <w:rPr>
+      <w:rFonts w:asciiTheme="majorHAnsi" w:eastAsiaTheme="majorEastAsia" w:hAnsiTheme="majorHAnsi" w:cstheme="majorBidi"/>
+      <w:b/>
+      <w:bCs/>
+      <w:color w:val="365F91" w:themeColor="accent1" w:themeShade="BF"/>
+      <w:sz w:val="28"/>
+      <w:szCs w:val="28"/>
+    </w:rPr>
+  </w:style>
   <w:style w:type="character" w:default="1" w:styleId="DefaultParagraphFont">
     <w:name w:val="Default Paragraph Font"/>
     <w:uiPriority w:val="1"/>
@@ -1078,6 +1371,51 @@
       <w:ind w:left="720"/>
       <w:contextualSpacing/>
     </w:pPr>
+  </w:style>
+  <w:style w:type="paragraph" w:styleId="BalloonText">
+    <w:name w:val="Balloon Text"/>
+    <w:basedOn w:val="Normal"/>
+    <w:link w:val="BalloonTextChar"/>
+    <w:uiPriority w:val="99"/>
+    <w:semiHidden/>
+    <w:unhideWhenUsed/>
+    <w:rsid w:val="00E85BCD"/>
+    <w:pPr>
+      <w:spacing w:after="0" w:line="240" w:lineRule="auto"/>
+    </w:pPr>
+    <w:rPr>
+      <w:rFonts w:ascii="Tahoma" w:hAnsi="Tahoma" w:cs="Tahoma"/>
+      <w:sz w:val="16"/>
+      <w:szCs w:val="16"/>
+    </w:rPr>
+  </w:style>
+  <w:style w:type="character" w:customStyle="1" w:styleId="BalloonTextChar">
+    <w:name w:val="Balloon Text Char"/>
+    <w:basedOn w:val="DefaultParagraphFont"/>
+    <w:link w:val="BalloonText"/>
+    <w:uiPriority w:val="99"/>
+    <w:semiHidden/>
+    <w:rsid w:val="00E85BCD"/>
+    <w:rPr>
+      <w:rFonts w:ascii="Tahoma" w:hAnsi="Tahoma" w:cs="Tahoma"/>
+      <w:sz w:val="16"/>
+      <w:szCs w:val="16"/>
+    </w:rPr>
+  </w:style>
+  <w:style w:type="character" w:customStyle="1" w:styleId="Heading1Char">
+    <w:name w:val="Heading 1 Char"/>
+    <w:basedOn w:val="DefaultParagraphFont"/>
+    <w:link w:val="Heading1"/>
+    <w:uiPriority w:val="9"/>
+    <w:rsid w:val="00E85BCD"/>
+    <w:rPr>
+      <w:rFonts w:asciiTheme="majorHAnsi" w:eastAsiaTheme="majorEastAsia" w:hAnsiTheme="majorHAnsi" w:cstheme="majorBidi"/>
+      <w:b/>
+      <w:bCs/>
+      <w:color w:val="365F91" w:themeColor="accent1" w:themeShade="BF"/>
+      <w:sz w:val="28"/>
+      <w:szCs w:val="28"/>
+    </w:rPr>
   </w:style>
 </w:styles>
 </file>
@@ -1242,6 +1580,29 @@
     <w:name w:val="Normal"/>
     <w:qFormat/>
   </w:style>
+  <w:style w:type="paragraph" w:styleId="Heading1">
+    <w:name w:val="heading 1"/>
+    <w:basedOn w:val="Normal"/>
+    <w:next w:val="Normal"/>
+    <w:link w:val="Heading1Char"/>
+    <w:uiPriority w:val="9"/>
+    <w:qFormat/>
+    <w:rsid w:val="00E85BCD"/>
+    <w:pPr>
+      <w:keepNext/>
+      <w:keepLines/>
+      <w:spacing w:before="480" w:after="0"/>
+      <w:outlineLvl w:val="0"/>
+    </w:pPr>
+    <w:rPr>
+      <w:rFonts w:asciiTheme="majorHAnsi" w:eastAsiaTheme="majorEastAsia" w:hAnsiTheme="majorHAnsi" w:cstheme="majorBidi"/>
+      <w:b/>
+      <w:bCs/>
+      <w:color w:val="365F91" w:themeColor="accent1" w:themeShade="BF"/>
+      <w:sz w:val="28"/>
+      <w:szCs w:val="28"/>
+    </w:rPr>
+  </w:style>
   <w:style w:type="character" w:default="1" w:styleId="DefaultParagraphFont">
     <w:name w:val="Default Paragraph Font"/>
     <w:uiPriority w:val="1"/>
@@ -1290,6 +1651,51 @@
       <w:ind w:left="720"/>
       <w:contextualSpacing/>
     </w:pPr>
+  </w:style>
+  <w:style w:type="paragraph" w:styleId="BalloonText">
+    <w:name w:val="Balloon Text"/>
+    <w:basedOn w:val="Normal"/>
+    <w:link w:val="BalloonTextChar"/>
+    <w:uiPriority w:val="99"/>
+    <w:semiHidden/>
+    <w:unhideWhenUsed/>
+    <w:rsid w:val="00E85BCD"/>
+    <w:pPr>
+      <w:spacing w:after="0" w:line="240" w:lineRule="auto"/>
+    </w:pPr>
+    <w:rPr>
+      <w:rFonts w:ascii="Tahoma" w:hAnsi="Tahoma" w:cs="Tahoma"/>
+      <w:sz w:val="16"/>
+      <w:szCs w:val="16"/>
+    </w:rPr>
+  </w:style>
+  <w:style w:type="character" w:customStyle="1" w:styleId="BalloonTextChar">
+    <w:name w:val="Balloon Text Char"/>
+    <w:basedOn w:val="DefaultParagraphFont"/>
+    <w:link w:val="BalloonText"/>
+    <w:uiPriority w:val="99"/>
+    <w:semiHidden/>
+    <w:rsid w:val="00E85BCD"/>
+    <w:rPr>
+      <w:rFonts w:ascii="Tahoma" w:hAnsi="Tahoma" w:cs="Tahoma"/>
+      <w:sz w:val="16"/>
+      <w:szCs w:val="16"/>
+    </w:rPr>
+  </w:style>
+  <w:style w:type="character" w:customStyle="1" w:styleId="Heading1Char">
+    <w:name w:val="Heading 1 Char"/>
+    <w:basedOn w:val="DefaultParagraphFont"/>
+    <w:link w:val="Heading1"/>
+    <w:uiPriority w:val="9"/>
+    <w:rsid w:val="00E85BCD"/>
+    <w:rPr>
+      <w:rFonts w:asciiTheme="majorHAnsi" w:eastAsiaTheme="majorEastAsia" w:hAnsiTheme="majorHAnsi" w:cstheme="majorBidi"/>
+      <w:b/>
+      <w:bCs/>
+      <w:color w:val="365F91" w:themeColor="accent1" w:themeShade="BF"/>
+      <w:sz w:val="28"/>
+      <w:szCs w:val="28"/>
+    </w:rPr>
   </w:style>
 </w:styles>
 </file>

</xml_diff>